<commit_message>
Final ATS compliant resume
</commit_message>
<xml_diff>
--- a/mani-resume.docx
+++ b/mani-resume.docx
@@ -275,9 +275,9 @@
         <mc:AlternateContent>
           <mc:Choice Requires="wps">
             <w:drawing>
-              <wp:inline distT="0" distB="0" distL="0" distR="0" wp14:anchorId="56A50478" wp14:editId="1C737280">
-                <wp:extent cx="6832242" cy="6439"/>
-                <wp:effectExtent l="0" t="0" r="26035" b="31750"/>
+              <wp:inline distT="0" distB="0" distL="0" distR="0" wp14:anchorId="56A50478" wp14:editId="7A8C7F56">
+                <wp:extent cx="5679583" cy="0"/>
+                <wp:effectExtent l="0" t="0" r="0" b="0"/>
                 <wp:docPr id="1871348183" name="Straight Connector 1">
                   <a:extLst xmlns:a="http://schemas.openxmlformats.org/drawingml/2006/main">
                     <a:ext uri="{C183D7F6-B498-43B3-948B-1728B52AA6E4}">
@@ -293,7 +293,7 @@
                       <wps:spPr>
                         <a:xfrm flipV="1">
                           <a:off x="0" y="0"/>
-                          <a:ext cx="6832242" cy="6439"/>
+                          <a:ext cx="5679583" cy="0"/>
                         </a:xfrm>
                         <a:prstGeom prst="line">
                           <a:avLst/>
@@ -317,7 +317,7 @@
           </mc:Choice>
           <mc:Fallback>
             <w:pict>
-              <v:line w14:anchorId="666FFB78" id="Straight Connector 1" o:spid="_x0000_s1026" alt="&quot;&quot;" style="flip:y;visibility:visible;mso-wrap-style:square;mso-left-percent:-10001;mso-top-percent:-10001;mso-position-horizontal:absolute;mso-position-horizontal-relative:char;mso-position-vertical:absolute;mso-position-vertical-relative:line;mso-left-percent:-10001;mso-top-percent:-10001" from="0,0" to="537.95pt,.5pt" o:gfxdata="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" strokecolor="black [3213]" strokeweight="1pt">
+              <v:line w14:anchorId="1D6512F4" id="Straight Connector 1" o:spid="_x0000_s1026" alt="&quot;&quot;" style="flip:y;visibility:visible;mso-wrap-style:square;mso-left-percent:-10001;mso-top-percent:-10001;mso-position-horizontal:absolute;mso-position-horizontal-relative:char;mso-position-vertical:absolute;mso-position-vertical-relative:line;mso-left-percent:-10001;mso-top-percent:-10001" from="0,0" to="447.2pt,0" o:gfxdata="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" strokecolor="black [3213]" strokeweight="1pt">
                 <v:stroke joinstyle="miter"/>
                 <w10:anchorlock/>
               </v:line>
@@ -380,10 +380,10 @@
         <mc:AlternateContent>
           <mc:Choice Requires="wps">
             <w:drawing>
-              <wp:inline distT="0" distB="0" distL="0" distR="0" wp14:anchorId="105E079F" wp14:editId="0B067A09">
-                <wp:extent cx="6841989" cy="7116"/>
-                <wp:effectExtent l="0" t="0" r="35560" b="31115"/>
-                <wp:docPr id="882937126" name="Straight Connector 1">
+              <wp:inline distT="0" distB="0" distL="0" distR="0" wp14:anchorId="1CBF0BDD" wp14:editId="6836DFF8">
+                <wp:extent cx="5679583" cy="0"/>
+                <wp:effectExtent l="0" t="0" r="0" b="0"/>
+                <wp:docPr id="190335318" name="Straight Connector 1">
                   <a:extLst xmlns:a="http://schemas.openxmlformats.org/drawingml/2006/main">
                     <a:ext uri="{C183D7F6-B498-43B3-948B-1728B52AA6E4}">
                       <adec:decorative xmlns:adec="http://schemas.microsoft.com/office/drawing/2017/decorative" val="1"/>
@@ -398,31 +398,21 @@
                       <wps:spPr>
                         <a:xfrm flipV="1">
                           <a:off x="0" y="0"/>
-                          <a:ext cx="6841989" cy="7116"/>
+                          <a:ext cx="5679583" cy="0"/>
                         </a:xfrm>
                         <a:prstGeom prst="line">
                           <a:avLst/>
                         </a:prstGeom>
-                        <a:ln w="12700">
+                        <a:noFill/>
+                        <a:ln w="12700" cap="flat" cmpd="sng" algn="ctr">
                           <a:solidFill>
                             <a:schemeClr val="tx1"/>
                           </a:solidFill>
+                          <a:prstDash val="solid"/>
+                          <a:miter lim="800000"/>
                         </a:ln>
+                        <a:effectLst/>
                       </wps:spPr>
-                      <wps:style>
-                        <a:lnRef idx="1">
-                          <a:schemeClr val="accent1"/>
-                        </a:lnRef>
-                        <a:fillRef idx="0">
-                          <a:schemeClr val="accent1"/>
-                        </a:fillRef>
-                        <a:effectRef idx="0">
-                          <a:schemeClr val="accent1"/>
-                        </a:effectRef>
-                        <a:fontRef idx="minor">
-                          <a:schemeClr val="tx1"/>
-                        </a:fontRef>
-                      </wps:style>
                       <wps:bodyPr/>
                     </wps:wsp>
                   </a:graphicData>
@@ -432,7 +422,7 @@
           </mc:Choice>
           <mc:Fallback>
             <w:pict>
-              <v:line w14:anchorId="408F5B6D" id="Straight Connector 1" o:spid="_x0000_s1026" alt="&quot;&quot;" style="flip:y;visibility:visible;mso-wrap-style:square;mso-left-percent:-10001;mso-top-percent:-10001;mso-position-horizontal:absolute;mso-position-horizontal-relative:char;mso-position-vertical:absolute;mso-position-vertical-relative:line;mso-left-percent:-10001;mso-top-percent:-10001" from="0,0" to="538.75pt,.55pt" o:gfxdata="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" strokecolor="black [3213]" strokeweight="1pt">
+              <v:line w14:anchorId="28A8147B" id="Straight Connector 1" o:spid="_x0000_s1026" alt="&quot;&quot;" style="flip:y;visibility:visible;mso-wrap-style:square;mso-left-percent:-10001;mso-top-percent:-10001;mso-position-horizontal:absolute;mso-position-horizontal-relative:char;mso-position-vertical:absolute;mso-position-vertical-relative:line;mso-left-percent:-10001;mso-top-percent:-10001" from="0,0" to="447.2pt,0" o:gfxdata="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" strokecolor="black [3213]" strokeweight="1pt">
                 <v:stroke joinstyle="miter"/>
                 <w10:anchorlock/>
               </v:line>
@@ -1154,290 +1144,10 @@
         <mc:AlternateContent>
           <mc:Choice Requires="wps">
             <w:drawing>
-              <wp:inline distT="0" distB="0" distL="0" distR="0" wp14:anchorId="6046093F" wp14:editId="06F4FD85">
-                <wp:extent cx="6856221" cy="0"/>
+              <wp:inline distT="0" distB="0" distL="0" distR="0" wp14:anchorId="0CC5AEF8" wp14:editId="16D621A9">
+                <wp:extent cx="5679583" cy="0"/>
                 <wp:effectExtent l="0" t="0" r="0" b="0"/>
-                <wp:docPr id="1815383740" name="Straight Connector 1">
-                  <a:extLst xmlns:a="http://schemas.openxmlformats.org/drawingml/2006/main">
-                    <a:ext uri="{C183D7F6-B498-43B3-948B-1728B52AA6E4}">
-                      <adec:decorative xmlns:adec="http://schemas.microsoft.com/office/drawing/2017/decorative" val="1"/>
-                    </a:ext>
-                  </a:extLst>
-                </wp:docPr>
-                <wp:cNvGraphicFramePr/>
-                <a:graphic xmlns:a="http://schemas.openxmlformats.org/drawingml/2006/main">
-                  <a:graphicData uri="http://schemas.microsoft.com/office/word/2010/wordprocessingShape">
-                    <wps:wsp>
-                      <wps:cNvCnPr/>
-                      <wps:spPr>
-                        <a:xfrm>
-                          <a:off x="0" y="0"/>
-                          <a:ext cx="6856221" cy="0"/>
-                        </a:xfrm>
-                        <a:prstGeom prst="line">
-                          <a:avLst/>
-                        </a:prstGeom>
-                        <a:ln w="12700">
-                          <a:solidFill>
-                            <a:schemeClr val="tx1"/>
-                          </a:solidFill>
-                        </a:ln>
-                      </wps:spPr>
-                      <wps:style>
-                        <a:lnRef idx="1">
-                          <a:schemeClr val="accent1"/>
-                        </a:lnRef>
-                        <a:fillRef idx="0">
-                          <a:schemeClr val="accent1"/>
-                        </a:fillRef>
-                        <a:effectRef idx="0">
-                          <a:schemeClr val="accent1"/>
-                        </a:effectRef>
-                        <a:fontRef idx="minor">
-                          <a:schemeClr val="tx1"/>
-                        </a:fontRef>
-                      </wps:style>
-                      <wps:bodyPr/>
-                    </wps:wsp>
-                  </a:graphicData>
-                </a:graphic>
-              </wp:inline>
-            </w:drawing>
-          </mc:Choice>
-          <mc:Fallback>
-            <w:pict>
-              <v:line w14:anchorId="184617A2" id="Straight Connector 1" o:spid="_x0000_s1026" alt="&quot;&quot;" style="visibility:visible;mso-wrap-style:square;mso-left-percent:-10001;mso-top-percent:-10001;mso-position-horizontal:absolute;mso-position-horizontal-relative:char;mso-position-vertical:absolute;mso-position-vertical-relative:line;mso-left-percent:-10001;mso-top-percent:-10001" from="0,0" to="539.85pt,0" o:gfxdata="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" strokecolor="black [3213]" strokeweight="1pt">
-                <v:stroke joinstyle="miter"/>
-                <w10:anchorlock/>
-              </v:line>
-            </w:pict>
-          </mc:Fallback>
-        </mc:AlternateContent>
-      </w:r>
-    </w:p>
-    <w:p>
-      <w:pPr>
-        <w:pStyle w:val="Heading1"/>
-        <w:jc w:val="both"/>
-        <w:rPr>
-          <w:rFonts w:ascii="Calibri" w:hAnsi="Calibri" w:cs="Calibri"/>
-          <w:b w:val="0"/>
-          <w:bCs/>
-          <w:sz w:val="18"/>
-          <w:szCs w:val="18"/>
-        </w:rPr>
-      </w:pPr>
-      <w:r>
-        <w:rPr>
-          <w:rFonts w:ascii="Calibri" w:hAnsi="Calibri" w:cs="Calibri"/>
-          <w:b w:val="0"/>
-          <w:bCs/>
-          <w:sz w:val="18"/>
-          <w:szCs w:val="18"/>
-        </w:rPr>
-        <w:t xml:space="preserve">Strategic Planning | Leadership &amp; Team Collaboration </w:t>
-      </w:r>
-      <w:r>
-        <w:rPr>
-          <w:rFonts w:ascii="Calibri" w:hAnsi="Calibri" w:cs="Calibri"/>
-          <w:b w:val="0"/>
-          <w:bCs/>
-          <w:sz w:val="18"/>
-          <w:szCs w:val="18"/>
-        </w:rPr>
-        <w:t xml:space="preserve">| Agile </w:t>
-      </w:r>
-      <w:r>
-        <w:rPr>
-          <w:rFonts w:ascii="Calibri" w:hAnsi="Calibri" w:cs="Calibri"/>
-          <w:b w:val="0"/>
-          <w:bCs/>
-          <w:sz w:val="18"/>
-          <w:szCs w:val="18"/>
-        </w:rPr>
-        <w:t xml:space="preserve">&amp; Lean </w:t>
-      </w:r>
-      <w:r>
-        <w:rPr>
-          <w:rFonts w:ascii="Calibri" w:hAnsi="Calibri" w:cs="Calibri"/>
-          <w:b w:val="0"/>
-          <w:bCs/>
-          <w:sz w:val="18"/>
-          <w:szCs w:val="18"/>
-        </w:rPr>
-        <w:t xml:space="preserve">Methodologies | Continuous Improvement | </w:t>
-      </w:r>
-      <w:r>
-        <w:rPr>
-          <w:rFonts w:ascii="Calibri" w:hAnsi="Calibri" w:cs="Calibri"/>
-          <w:b w:val="0"/>
-          <w:bCs/>
-          <w:sz w:val="18"/>
-          <w:szCs w:val="18"/>
-        </w:rPr>
-        <w:t>Product Vision</w:t>
-      </w:r>
-      <w:r>
-        <w:rPr>
-          <w:rFonts w:ascii="Calibri" w:hAnsi="Calibri" w:cs="Calibri"/>
-          <w:b w:val="0"/>
-          <w:bCs/>
-          <w:sz w:val="18"/>
-          <w:szCs w:val="18"/>
-        </w:rPr>
-        <w:t xml:space="preserve"> &amp; Mission</w:t>
-      </w:r>
-      <w:r>
-        <w:rPr>
-          <w:rFonts w:ascii="Calibri" w:hAnsi="Calibri" w:cs="Calibri"/>
-          <w:b w:val="0"/>
-          <w:bCs/>
-          <w:sz w:val="18"/>
-          <w:szCs w:val="18"/>
-        </w:rPr>
-        <w:t xml:space="preserve"> | </w:t>
-      </w:r>
-      <w:r>
-        <w:rPr>
-          <w:rFonts w:ascii="Calibri" w:hAnsi="Calibri" w:cs="Calibri"/>
-          <w:b w:val="0"/>
-          <w:bCs/>
-          <w:sz w:val="18"/>
-          <w:szCs w:val="18"/>
-        </w:rPr>
-        <w:t>Stakeholder Management</w:t>
-      </w:r>
-      <w:r>
-        <w:rPr>
-          <w:rFonts w:ascii="Calibri" w:hAnsi="Calibri" w:cs="Calibri"/>
-          <w:b w:val="0"/>
-          <w:bCs/>
-          <w:sz w:val="18"/>
-          <w:szCs w:val="18"/>
-        </w:rPr>
-        <w:t xml:space="preserve"> |</w:t>
-      </w:r>
-      <w:r>
-        <w:rPr>
-          <w:rFonts w:ascii="Calibri" w:hAnsi="Calibri" w:cs="Calibri"/>
-          <w:b w:val="0"/>
-          <w:bCs/>
-          <w:sz w:val="18"/>
-          <w:szCs w:val="18"/>
-        </w:rPr>
-        <w:t xml:space="preserve"> Vendor Management | Change Management | Software Engineering | Decision Making </w:t>
-      </w:r>
-      <w:r>
-        <w:rPr>
-          <w:rFonts w:ascii="Calibri" w:hAnsi="Calibri" w:cs="Calibri"/>
-          <w:b w:val="0"/>
-          <w:bCs/>
-          <w:sz w:val="18"/>
-          <w:szCs w:val="18"/>
-        </w:rPr>
-        <w:t xml:space="preserve">| </w:t>
-      </w:r>
-      <w:r>
-        <w:rPr>
-          <w:rFonts w:ascii="Calibri" w:hAnsi="Calibri" w:cs="Calibri"/>
-          <w:b w:val="0"/>
-          <w:bCs/>
-          <w:sz w:val="18"/>
-          <w:szCs w:val="18"/>
-        </w:rPr>
-        <w:t xml:space="preserve">Coaching/Mentoring | </w:t>
-      </w:r>
-      <w:r>
-        <w:rPr>
-          <w:rFonts w:ascii="Calibri" w:hAnsi="Calibri" w:cs="Calibri"/>
-          <w:b w:val="0"/>
-          <w:bCs/>
-          <w:sz w:val="18"/>
-          <w:szCs w:val="18"/>
-        </w:rPr>
-        <w:t xml:space="preserve">Cross-functional Collaboration | </w:t>
-      </w:r>
-      <w:r>
-        <w:rPr>
-          <w:rFonts w:ascii="Calibri" w:hAnsi="Calibri" w:cs="Calibri"/>
-          <w:b w:val="0"/>
-          <w:bCs/>
-          <w:sz w:val="18"/>
-          <w:szCs w:val="18"/>
-        </w:rPr>
-        <w:t xml:space="preserve">Conflict Resolution </w:t>
-      </w:r>
-      <w:r>
-        <w:rPr>
-          <w:rFonts w:ascii="Calibri" w:hAnsi="Calibri" w:cs="Calibri"/>
-          <w:b w:val="0"/>
-          <w:bCs/>
-          <w:sz w:val="18"/>
-          <w:szCs w:val="18"/>
-        </w:rPr>
-        <w:t xml:space="preserve">| </w:t>
-      </w:r>
-      <w:r>
-        <w:rPr>
-          <w:rFonts w:ascii="Calibri" w:hAnsi="Calibri" w:cs="Calibri"/>
-          <w:b w:val="0"/>
-          <w:bCs/>
-          <w:sz w:val="18"/>
-          <w:szCs w:val="18"/>
-        </w:rPr>
-        <w:t xml:space="preserve">People Management | </w:t>
-      </w:r>
-      <w:r>
-        <w:rPr>
-          <w:rFonts w:ascii="Calibri" w:hAnsi="Calibri" w:cs="Calibri"/>
-          <w:b w:val="0"/>
-          <w:bCs/>
-          <w:sz w:val="18"/>
-          <w:szCs w:val="18"/>
-        </w:rPr>
-        <w:t>Emerging Technologies</w:t>
-      </w:r>
-    </w:p>
-    <w:p>
-      <w:pPr>
-        <w:pStyle w:val="Heading1"/>
-        <w:rPr>
-          <w:rFonts w:ascii="Calibri" w:hAnsi="Calibri" w:cs="Calibri"/>
-          <w:sz w:val="22"/>
-          <w:szCs w:val="30"/>
-        </w:rPr>
-      </w:pPr>
-      <w:r>
-        <w:rPr>
-          <w:rFonts w:ascii="Calibri" w:hAnsi="Calibri" w:cs="Calibri"/>
-          <w:sz w:val="22"/>
-          <w:szCs w:val="30"/>
-        </w:rPr>
-        <w:t>Technical Expertise</w:t>
-      </w:r>
-    </w:p>
-    <w:p>
-      <w:pPr>
-        <w:rPr>
-          <w:rFonts w:ascii="Calibri" w:hAnsi="Calibri" w:cs="Calibri"/>
-          <w:sz w:val="8"/>
-          <w:szCs w:val="10"/>
-        </w:rPr>
-      </w:pPr>
-      <w:r>
-        <w:rPr>
-          <w:rFonts w:ascii="Calibri" w:hAnsi="Calibri" w:cs="Calibri"/>
-          <w:noProof/>
-          <w:sz w:val="8"/>
-          <w:szCs w:val="10"/>
-        </w:rPr>
-        <mc:AlternateContent>
-          <mc:Choice Requires="wps">
-            <w:drawing>
-              <wp:inline distT="0" distB="0" distL="0" distR="0" wp14:anchorId="60658E23" wp14:editId="0C1C7EE9">
-                <wp:extent cx="6856095" cy="10674"/>
-                <wp:effectExtent l="0" t="0" r="20955" b="27940"/>
-                <wp:docPr id="190413694" name="Straight Connector 1">
+                <wp:docPr id="1434091071" name="Straight Connector 1">
                   <a:extLst xmlns:a="http://schemas.openxmlformats.org/drawingml/2006/main">
                     <a:ext uri="{C183D7F6-B498-43B3-948B-1728B52AA6E4}">
                       <adec:decorative xmlns:adec="http://schemas.microsoft.com/office/drawing/2017/decorative" val="1"/>
@@ -1452,31 +1162,21 @@
                       <wps:spPr>
                         <a:xfrm flipV="1">
                           <a:off x="0" y="0"/>
-                          <a:ext cx="6856095" cy="10674"/>
+                          <a:ext cx="5679583" cy="0"/>
                         </a:xfrm>
                         <a:prstGeom prst="line">
                           <a:avLst/>
                         </a:prstGeom>
-                        <a:ln w="12700">
+                        <a:noFill/>
+                        <a:ln w="12700" cap="flat" cmpd="sng" algn="ctr">
                           <a:solidFill>
                             <a:schemeClr val="tx1"/>
                           </a:solidFill>
+                          <a:prstDash val="solid"/>
+                          <a:miter lim="800000"/>
                         </a:ln>
+                        <a:effectLst/>
                       </wps:spPr>
-                      <wps:style>
-                        <a:lnRef idx="1">
-                          <a:schemeClr val="accent1"/>
-                        </a:lnRef>
-                        <a:fillRef idx="0">
-                          <a:schemeClr val="accent1"/>
-                        </a:fillRef>
-                        <a:effectRef idx="0">
-                          <a:schemeClr val="accent1"/>
-                        </a:effectRef>
-                        <a:fontRef idx="minor">
-                          <a:schemeClr val="tx1"/>
-                        </a:fontRef>
-                      </wps:style>
                       <wps:bodyPr/>
                     </wps:wsp>
                   </a:graphicData>
@@ -1486,7 +1186,7 @@
           </mc:Choice>
           <mc:Fallback>
             <w:pict>
-              <v:line w14:anchorId="598AF1DF" id="Straight Connector 1" o:spid="_x0000_s1026" alt="&quot;&quot;" style="flip:y;visibility:visible;mso-wrap-style:square;mso-left-percent:-10001;mso-top-percent:-10001;mso-position-horizontal:absolute;mso-position-horizontal-relative:char;mso-position-vertical:absolute;mso-position-vertical-relative:line;mso-left-percent:-10001;mso-top-percent:-10001" from="0,0" to="539.85pt,.85pt" o:gfxdata="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" strokecolor="black [3213]" strokeweight="1pt">
+              <v:line w14:anchorId="5F56F1FB" id="Straight Connector 1" o:spid="_x0000_s1026" alt="&quot;&quot;" style="flip:y;visibility:visible;mso-wrap-style:square;mso-left-percent:-10001;mso-top-percent:-10001;mso-position-horizontal:absolute;mso-position-horizontal-relative:char;mso-position-vertical:absolute;mso-position-vertical-relative:line;mso-left-percent:-10001;mso-top-percent:-10001" from="0,0" to="447.2pt,0" o:gfxdata="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" strokecolor="black [3213]" strokeweight="1pt">
                 <v:stroke joinstyle="miter"/>
                 <w10:anchorlock/>
               </v:line>
@@ -1510,10 +1210,12 @@
       <w:r>
         <w:rPr>
           <w:rFonts w:ascii="Calibri" w:hAnsi="Calibri" w:cs="Calibri"/>
+          <w:b w:val="0"/>
+          <w:bCs/>
           <w:sz w:val="18"/>
           <w:szCs w:val="18"/>
         </w:rPr>
-        <w:t>Serverless</w:t>
+        <w:t xml:space="preserve">Strategic Planning | Leadership &amp; Team Collaboration </w:t>
       </w:r>
       <w:r>
         <w:rPr>
@@ -1523,9 +1225,8 @@
           <w:sz w:val="18"/>
           <w:szCs w:val="18"/>
         </w:rPr>
-        <w:t xml:space="preserve"> (API Gateway, AppSync, Lambda, </w:t>
+        <w:t xml:space="preserve">| Agile </w:t>
       </w:r>
-      <w:proofErr w:type="spellStart"/>
       <w:r>
         <w:rPr>
           <w:rFonts w:ascii="Calibri" w:hAnsi="Calibri" w:cs="Calibri"/>
@@ -1534,9 +1235,8 @@
           <w:sz w:val="18"/>
           <w:szCs w:val="18"/>
         </w:rPr>
-        <w:t>EventBridge</w:t>
+        <w:t xml:space="preserve">&amp; Lean </w:t>
       </w:r>
-      <w:proofErr w:type="spellEnd"/>
       <w:r>
         <w:rPr>
           <w:rFonts w:ascii="Calibri" w:hAnsi="Calibri" w:cs="Calibri"/>
@@ -1545,15 +1245,7 @@
           <w:sz w:val="18"/>
           <w:szCs w:val="18"/>
         </w:rPr>
-        <w:t xml:space="preserve">, Step Functions) | </w:t>
-      </w:r>
-      <w:r>
-        <w:rPr>
-          <w:rFonts w:ascii="Calibri" w:hAnsi="Calibri" w:cs="Calibri"/>
-          <w:sz w:val="18"/>
-          <w:szCs w:val="18"/>
-        </w:rPr>
-        <w:t>Cloud Technologies</w:t>
+        <w:t xml:space="preserve">Methodologies | Continuous Improvement | </w:t>
       </w:r>
       <w:r>
         <w:rPr>
@@ -1563,15 +1255,7 @@
           <w:sz w:val="18"/>
           <w:szCs w:val="18"/>
         </w:rPr>
-        <w:t xml:space="preserve"> (AWS, GCP) | </w:t>
-      </w:r>
-      <w:r>
-        <w:rPr>
-          <w:rFonts w:ascii="Calibri" w:hAnsi="Calibri" w:cs="Calibri"/>
-          <w:sz w:val="18"/>
-          <w:szCs w:val="18"/>
-        </w:rPr>
-        <w:t>Release Management</w:t>
+        <w:t>Product Vision</w:t>
       </w:r>
       <w:r>
         <w:rPr>
@@ -1581,15 +1265,7 @@
           <w:sz w:val="18"/>
           <w:szCs w:val="18"/>
         </w:rPr>
-        <w:t xml:space="preserve"> (Gradle, Maven, Jenkins) | </w:t>
-      </w:r>
-      <w:r>
-        <w:rPr>
-          <w:rFonts w:ascii="Calibri" w:hAnsi="Calibri" w:cs="Calibri"/>
-          <w:sz w:val="18"/>
-          <w:szCs w:val="18"/>
-        </w:rPr>
-        <w:t>Programming Languages</w:t>
+        <w:t xml:space="preserve"> &amp; Mission</w:t>
       </w:r>
       <w:r>
         <w:rPr>
@@ -1599,9 +1275,8 @@
           <w:sz w:val="18"/>
           <w:szCs w:val="18"/>
         </w:rPr>
-        <w:t xml:space="preserve"> (Java, Groovy, </w:t>
+        <w:t xml:space="preserve"> | </w:t>
       </w:r>
-      <w:proofErr w:type="spellStart"/>
       <w:r>
         <w:rPr>
           <w:rFonts w:ascii="Calibri" w:hAnsi="Calibri" w:cs="Calibri"/>
@@ -1610,9 +1285,8 @@
           <w:sz w:val="18"/>
           <w:szCs w:val="18"/>
         </w:rPr>
-        <w:t>Javascript</w:t>
+        <w:t>Stakeholder Management</w:t>
       </w:r>
-      <w:proofErr w:type="spellEnd"/>
       <w:r>
         <w:rPr>
           <w:rFonts w:ascii="Calibri" w:hAnsi="Calibri" w:cs="Calibri"/>
@@ -1621,15 +1295,7 @@
           <w:sz w:val="18"/>
           <w:szCs w:val="18"/>
         </w:rPr>
-        <w:t xml:space="preserve">, Python) | </w:t>
-      </w:r>
-      <w:r>
-        <w:rPr>
-          <w:rFonts w:ascii="Calibri" w:hAnsi="Calibri" w:cs="Calibri"/>
-          <w:sz w:val="18"/>
-          <w:szCs w:val="18"/>
-        </w:rPr>
-        <w:t>Testing</w:t>
+        <w:t xml:space="preserve"> |</w:t>
       </w:r>
       <w:r>
         <w:rPr>
@@ -1639,23 +1305,7 @@
           <w:sz w:val="18"/>
           <w:szCs w:val="18"/>
         </w:rPr>
-        <w:t xml:space="preserve"> (UAT, Alpha, Beta, A/B Testing) | </w:t>
-      </w:r>
-      <w:r>
-        <w:rPr>
-          <w:rFonts w:ascii="Calibri" w:hAnsi="Calibri" w:cs="Calibri"/>
-          <w:sz w:val="18"/>
-          <w:szCs w:val="18"/>
-        </w:rPr>
-        <w:t>Data</w:t>
-      </w:r>
-      <w:r>
-        <w:rPr>
-          <w:rFonts w:ascii="Calibri" w:hAnsi="Calibri" w:cs="Calibri"/>
-          <w:sz w:val="18"/>
-          <w:szCs w:val="18"/>
-        </w:rPr>
-        <w:t>bases</w:t>
+        <w:t xml:space="preserve"> Vendor Management | Change Management | Software Engineering | Decision Making </w:t>
       </w:r>
       <w:r>
         <w:rPr>
@@ -1665,15 +1315,7 @@
           <w:sz w:val="18"/>
           <w:szCs w:val="18"/>
         </w:rPr>
-        <w:t xml:space="preserve"> (MySQL, PostgreSQL, MongoDB, DynamoDB, Neptune, Redis, Athena) | </w:t>
-      </w:r>
-      <w:r>
-        <w:rPr>
-          <w:rFonts w:ascii="Calibri" w:hAnsi="Calibri" w:cs="Calibri"/>
-          <w:sz w:val="18"/>
-          <w:szCs w:val="18"/>
-        </w:rPr>
-        <w:t>Prototyping</w:t>
+        <w:t xml:space="preserve">| </w:t>
       </w:r>
       <w:r>
         <w:rPr>
@@ -1683,15 +1325,7 @@
           <w:sz w:val="18"/>
           <w:szCs w:val="18"/>
         </w:rPr>
-        <w:t xml:space="preserve"> (Figma, Balsamiq) | </w:t>
-      </w:r>
-      <w:r>
-        <w:rPr>
-          <w:rFonts w:ascii="Calibri" w:hAnsi="Calibri" w:cs="Calibri"/>
-          <w:sz w:val="18"/>
-          <w:szCs w:val="18"/>
-        </w:rPr>
-        <w:t>Containers</w:t>
+        <w:t xml:space="preserve">Coaching/Mentoring | </w:t>
       </w:r>
       <w:r>
         <w:rPr>
@@ -1701,15 +1335,7 @@
           <w:sz w:val="18"/>
           <w:szCs w:val="18"/>
         </w:rPr>
-        <w:t xml:space="preserve"> (Docker, K8s) | </w:t>
-      </w:r>
-      <w:r>
-        <w:rPr>
-          <w:rFonts w:ascii="Calibri" w:hAnsi="Calibri" w:cs="Calibri"/>
-          <w:sz w:val="18"/>
-          <w:szCs w:val="18"/>
-        </w:rPr>
-        <w:t>API</w:t>
+        <w:t xml:space="preserve">Cross-functional Collaboration | </w:t>
       </w:r>
       <w:r>
         <w:rPr>
@@ -1719,9 +1345,8 @@
           <w:sz w:val="18"/>
           <w:szCs w:val="18"/>
         </w:rPr>
-        <w:t xml:space="preserve"> (REST, </w:t>
+        <w:t xml:space="preserve">Conflict Resolution </w:t>
       </w:r>
-      <w:proofErr w:type="spellStart"/>
       <w:r>
         <w:rPr>
           <w:rFonts w:ascii="Calibri" w:hAnsi="Calibri" w:cs="Calibri"/>
@@ -1730,9 +1355,8 @@
           <w:sz w:val="18"/>
           <w:szCs w:val="18"/>
         </w:rPr>
-        <w:t>GraphQL</w:t>
+        <w:t xml:space="preserve">| </w:t>
       </w:r>
-      <w:proofErr w:type="spellEnd"/>
       <w:r>
         <w:rPr>
           <w:rFonts w:ascii="Calibri" w:hAnsi="Calibri" w:cs="Calibri"/>
@@ -1741,15 +1365,7 @@
           <w:sz w:val="18"/>
           <w:szCs w:val="18"/>
         </w:rPr>
-        <w:t xml:space="preserve">) | </w:t>
-      </w:r>
-      <w:r>
-        <w:rPr>
-          <w:rFonts w:ascii="Calibri" w:hAnsi="Calibri" w:cs="Calibri"/>
-          <w:sz w:val="18"/>
-          <w:szCs w:val="18"/>
-        </w:rPr>
-        <w:t>VCS</w:t>
+        <w:t xml:space="preserve">People Management | </w:t>
       </w:r>
       <w:r>
         <w:rPr>
@@ -1759,105 +1375,7 @@
           <w:sz w:val="18"/>
           <w:szCs w:val="18"/>
         </w:rPr>
-        <w:t xml:space="preserve"> (Git, SVN, CVS) | </w:t>
-      </w:r>
-      <w:r>
-        <w:rPr>
-          <w:rFonts w:ascii="Calibri" w:hAnsi="Calibri" w:cs="Calibri"/>
-          <w:sz w:val="18"/>
-          <w:szCs w:val="18"/>
-        </w:rPr>
-        <w:t xml:space="preserve">Messaging </w:t>
-      </w:r>
-      <w:r>
-        <w:rPr>
-          <w:rFonts w:ascii="Calibri" w:hAnsi="Calibri" w:cs="Calibri"/>
-          <w:b w:val="0"/>
-          <w:bCs/>
-          <w:sz w:val="18"/>
-          <w:szCs w:val="18"/>
-        </w:rPr>
-        <w:t xml:space="preserve">(SNS, Kinesis, Kafka) | </w:t>
-      </w:r>
-      <w:r>
-        <w:rPr>
-          <w:rFonts w:ascii="Calibri" w:hAnsi="Calibri" w:cs="Calibri"/>
-          <w:sz w:val="18"/>
-          <w:szCs w:val="18"/>
-        </w:rPr>
-        <w:t>Diagramming</w:t>
-      </w:r>
-      <w:r>
-        <w:rPr>
-          <w:rFonts w:ascii="Calibri" w:hAnsi="Calibri" w:cs="Calibri"/>
-          <w:b w:val="0"/>
-          <w:bCs/>
-          <w:sz w:val="18"/>
-          <w:szCs w:val="18"/>
-        </w:rPr>
-        <w:t xml:space="preserve"> (</w:t>
-      </w:r>
-      <w:proofErr w:type="spellStart"/>
-      <w:r>
-        <w:rPr>
-          <w:rFonts w:ascii="Calibri" w:hAnsi="Calibri" w:cs="Calibri"/>
-          <w:b w:val="0"/>
-          <w:bCs/>
-          <w:sz w:val="18"/>
-          <w:szCs w:val="18"/>
-        </w:rPr>
-        <w:t>Lucidchart</w:t>
-      </w:r>
-      <w:proofErr w:type="spellEnd"/>
-      <w:r>
-        <w:rPr>
-          <w:rFonts w:ascii="Calibri" w:hAnsi="Calibri" w:cs="Calibri"/>
-          <w:b w:val="0"/>
-          <w:bCs/>
-          <w:sz w:val="18"/>
-          <w:szCs w:val="18"/>
-        </w:rPr>
-        <w:t xml:space="preserve">, Draw.io) | </w:t>
-      </w:r>
-      <w:r>
-        <w:rPr>
-          <w:rFonts w:ascii="Calibri" w:hAnsi="Calibri" w:cs="Calibri"/>
-          <w:sz w:val="18"/>
-          <w:szCs w:val="18"/>
-        </w:rPr>
-        <w:t>Data Visualization</w:t>
-      </w:r>
-      <w:r>
-        <w:rPr>
-          <w:rFonts w:ascii="Calibri" w:hAnsi="Calibri" w:cs="Calibri"/>
-          <w:b w:val="0"/>
-          <w:bCs/>
-          <w:sz w:val="18"/>
-          <w:szCs w:val="18"/>
-        </w:rPr>
-        <w:t xml:space="preserve"> (</w:t>
-      </w:r>
-      <w:proofErr w:type="spellStart"/>
-      <w:r>
-        <w:rPr>
-          <w:rFonts w:ascii="Calibri" w:hAnsi="Calibri" w:cs="Calibri"/>
-          <w:b w:val="0"/>
-          <w:bCs/>
-          <w:sz w:val="18"/>
-          <w:szCs w:val="18"/>
-        </w:rPr>
-        <w:t>Quicksight</w:t>
-      </w:r>
-      <w:proofErr w:type="spellEnd"/>
-      <w:r>
-        <w:rPr>
-          <w:rFonts w:ascii="Calibri" w:hAnsi="Calibri" w:cs="Calibri"/>
-          <w:b w:val="0"/>
-          <w:bCs/>
-          <w:sz w:val="18"/>
-          <w:szCs w:val="18"/>
-        </w:rPr>
-        <w:t>, Grafana)</w:t>
+        <w:t>Emerging Technologies</w:t>
       </w:r>
     </w:p>
     <w:p>
@@ -1875,7 +1393,7 @@
           <w:sz w:val="22"/>
           <w:szCs w:val="30"/>
         </w:rPr>
-        <w:t>Certificates</w:t>
+        <w:t>Technical Expertise</w:t>
       </w:r>
     </w:p>
     <w:p>
@@ -1896,10 +1414,10 @@
         <mc:AlternateContent>
           <mc:Choice Requires="wps">
             <w:drawing>
-              <wp:inline distT="0" distB="0" distL="0" distR="0" wp14:anchorId="088C78AD" wp14:editId="455D79D3">
-                <wp:extent cx="6856095" cy="17790"/>
-                <wp:effectExtent l="0" t="0" r="20955" b="20320"/>
-                <wp:docPr id="173440678" name="Straight Connector 1">
+              <wp:inline distT="0" distB="0" distL="0" distR="0" wp14:anchorId="084CB98C" wp14:editId="0276ED74">
+                <wp:extent cx="5679583" cy="0"/>
+                <wp:effectExtent l="0" t="0" r="0" b="0"/>
+                <wp:docPr id="492791712" name="Straight Connector 1">
                   <a:extLst xmlns:a="http://schemas.openxmlformats.org/drawingml/2006/main">
                     <a:ext uri="{C183D7F6-B498-43B3-948B-1728B52AA6E4}">
                       <adec:decorative xmlns:adec="http://schemas.microsoft.com/office/drawing/2017/decorative" val="1"/>
@@ -1914,31 +1432,21 @@
                       <wps:spPr>
                         <a:xfrm flipV="1">
                           <a:off x="0" y="0"/>
-                          <a:ext cx="6856095" cy="17790"/>
+                          <a:ext cx="5679583" cy="0"/>
                         </a:xfrm>
                         <a:prstGeom prst="line">
                           <a:avLst/>
                         </a:prstGeom>
-                        <a:ln w="12700">
+                        <a:noFill/>
+                        <a:ln w="12700" cap="flat" cmpd="sng" algn="ctr">
                           <a:solidFill>
                             <a:schemeClr val="tx1"/>
                           </a:solidFill>
+                          <a:prstDash val="solid"/>
+                          <a:miter lim="800000"/>
                         </a:ln>
+                        <a:effectLst/>
                       </wps:spPr>
-                      <wps:style>
-                        <a:lnRef idx="1">
-                          <a:schemeClr val="accent1"/>
-                        </a:lnRef>
-                        <a:fillRef idx="0">
-                          <a:schemeClr val="accent1"/>
-                        </a:fillRef>
-                        <a:effectRef idx="0">
-                          <a:schemeClr val="accent1"/>
-                        </a:effectRef>
-                        <a:fontRef idx="minor">
-                          <a:schemeClr val="tx1"/>
-                        </a:fontRef>
-                      </wps:style>
                       <wps:bodyPr/>
                     </wps:wsp>
                   </a:graphicData>
@@ -1948,7 +1456,459 @@
           </mc:Choice>
           <mc:Fallback>
             <w:pict>
-              <v:line w14:anchorId="6A543A48" id="Straight Connector 1" o:spid="_x0000_s1026" alt="&quot;&quot;" style="flip:y;visibility:visible;mso-wrap-style:square;mso-left-percent:-10001;mso-top-percent:-10001;mso-position-horizontal:absolute;mso-position-horizontal-relative:char;mso-position-vertical:absolute;mso-position-vertical-relative:line;mso-left-percent:-10001;mso-top-percent:-10001" from="0,0" to="539.85pt,1.4pt" o:gfxdata="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" strokecolor="black [3213]" strokeweight="1pt">
+              <v:line w14:anchorId="588A8A65" id="Straight Connector 1" o:spid="_x0000_s1026" alt="&quot;&quot;" style="flip:y;visibility:visible;mso-wrap-style:square;mso-left-percent:-10001;mso-top-percent:-10001;mso-position-horizontal:absolute;mso-position-horizontal-relative:char;mso-position-vertical:absolute;mso-position-vertical-relative:line;mso-left-percent:-10001;mso-top-percent:-10001" from="0,0" to="447.2pt,0" o:gfxdata="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" strokecolor="black [3213]" strokeweight="1pt">
+                <v:stroke joinstyle="miter"/>
+                <w10:anchorlock/>
+              </v:line>
+            </w:pict>
+          </mc:Fallback>
+        </mc:AlternateContent>
+      </w:r>
+    </w:p>
+    <w:p>
+      <w:pPr>
+        <w:pStyle w:val="Heading1"/>
+        <w:jc w:val="both"/>
+        <w:rPr>
+          <w:rFonts w:ascii="Calibri" w:hAnsi="Calibri" w:cs="Calibri"/>
+          <w:b w:val="0"/>
+          <w:bCs/>
+          <w:sz w:val="18"/>
+          <w:szCs w:val="18"/>
+        </w:rPr>
+      </w:pPr>
+      <w:r>
+        <w:rPr>
+          <w:rFonts w:ascii="Calibri" w:hAnsi="Calibri" w:cs="Calibri"/>
+          <w:sz w:val="18"/>
+          <w:szCs w:val="18"/>
+        </w:rPr>
+        <w:t>Serverless</w:t>
+      </w:r>
+      <w:r>
+        <w:rPr>
+          <w:rFonts w:ascii="Calibri" w:hAnsi="Calibri" w:cs="Calibri"/>
+          <w:b w:val="0"/>
+          <w:bCs/>
+          <w:sz w:val="18"/>
+          <w:szCs w:val="18"/>
+        </w:rPr>
+        <w:t xml:space="preserve"> (API Gateway, AppSync, Lambda, </w:t>
+      </w:r>
+      <w:proofErr w:type="spellStart"/>
+      <w:r>
+        <w:rPr>
+          <w:rFonts w:ascii="Calibri" w:hAnsi="Calibri" w:cs="Calibri"/>
+          <w:b w:val="0"/>
+          <w:bCs/>
+          <w:sz w:val="18"/>
+          <w:szCs w:val="18"/>
+        </w:rPr>
+        <w:t>EventBridge</w:t>
+      </w:r>
+      <w:proofErr w:type="spellEnd"/>
+      <w:r>
+        <w:rPr>
+          <w:rFonts w:ascii="Calibri" w:hAnsi="Calibri" w:cs="Calibri"/>
+          <w:b w:val="0"/>
+          <w:bCs/>
+          <w:sz w:val="18"/>
+          <w:szCs w:val="18"/>
+        </w:rPr>
+        <w:t xml:space="preserve">, Step Functions) | </w:t>
+      </w:r>
+      <w:r>
+        <w:rPr>
+          <w:rFonts w:ascii="Calibri" w:hAnsi="Calibri" w:cs="Calibri"/>
+          <w:sz w:val="18"/>
+          <w:szCs w:val="18"/>
+        </w:rPr>
+        <w:t>Cloud Technologies</w:t>
+      </w:r>
+      <w:r>
+        <w:rPr>
+          <w:rFonts w:ascii="Calibri" w:hAnsi="Calibri" w:cs="Calibri"/>
+          <w:b w:val="0"/>
+          <w:bCs/>
+          <w:sz w:val="18"/>
+          <w:szCs w:val="18"/>
+        </w:rPr>
+        <w:t xml:space="preserve"> (AWS, GCP) | </w:t>
+      </w:r>
+      <w:r>
+        <w:rPr>
+          <w:rFonts w:ascii="Calibri" w:hAnsi="Calibri" w:cs="Calibri"/>
+          <w:sz w:val="18"/>
+          <w:szCs w:val="18"/>
+        </w:rPr>
+        <w:t>Release Management</w:t>
+      </w:r>
+      <w:r>
+        <w:rPr>
+          <w:rFonts w:ascii="Calibri" w:hAnsi="Calibri" w:cs="Calibri"/>
+          <w:b w:val="0"/>
+          <w:bCs/>
+          <w:sz w:val="18"/>
+          <w:szCs w:val="18"/>
+        </w:rPr>
+        <w:t xml:space="preserve"> (Gradle, Maven, Jenkins) | </w:t>
+      </w:r>
+      <w:r>
+        <w:rPr>
+          <w:rFonts w:ascii="Calibri" w:hAnsi="Calibri" w:cs="Calibri"/>
+          <w:sz w:val="18"/>
+          <w:szCs w:val="18"/>
+        </w:rPr>
+        <w:t>Programming Languages</w:t>
+      </w:r>
+      <w:r>
+        <w:rPr>
+          <w:rFonts w:ascii="Calibri" w:hAnsi="Calibri" w:cs="Calibri"/>
+          <w:b w:val="0"/>
+          <w:bCs/>
+          <w:sz w:val="18"/>
+          <w:szCs w:val="18"/>
+        </w:rPr>
+        <w:t xml:space="preserve"> (Java, Groovy, </w:t>
+      </w:r>
+      <w:proofErr w:type="spellStart"/>
+      <w:r>
+        <w:rPr>
+          <w:rFonts w:ascii="Calibri" w:hAnsi="Calibri" w:cs="Calibri"/>
+          <w:b w:val="0"/>
+          <w:bCs/>
+          <w:sz w:val="18"/>
+          <w:szCs w:val="18"/>
+        </w:rPr>
+        <w:t>Javascript</w:t>
+      </w:r>
+      <w:proofErr w:type="spellEnd"/>
+      <w:r>
+        <w:rPr>
+          <w:rFonts w:ascii="Calibri" w:hAnsi="Calibri" w:cs="Calibri"/>
+          <w:b w:val="0"/>
+          <w:bCs/>
+          <w:sz w:val="18"/>
+          <w:szCs w:val="18"/>
+        </w:rPr>
+        <w:t xml:space="preserve">, Python) | </w:t>
+      </w:r>
+      <w:r>
+        <w:rPr>
+          <w:rFonts w:ascii="Calibri" w:hAnsi="Calibri" w:cs="Calibri"/>
+          <w:sz w:val="18"/>
+          <w:szCs w:val="18"/>
+        </w:rPr>
+        <w:t>Testing</w:t>
+      </w:r>
+      <w:r>
+        <w:rPr>
+          <w:rFonts w:ascii="Calibri" w:hAnsi="Calibri" w:cs="Calibri"/>
+          <w:b w:val="0"/>
+          <w:bCs/>
+          <w:sz w:val="18"/>
+          <w:szCs w:val="18"/>
+        </w:rPr>
+        <w:t xml:space="preserve"> (UAT, Alpha, Beta, A/B Testing) | </w:t>
+      </w:r>
+      <w:r>
+        <w:rPr>
+          <w:rFonts w:ascii="Calibri" w:hAnsi="Calibri" w:cs="Calibri"/>
+          <w:sz w:val="18"/>
+          <w:szCs w:val="18"/>
+        </w:rPr>
+        <w:t>Data</w:t>
+      </w:r>
+      <w:r>
+        <w:rPr>
+          <w:rFonts w:ascii="Calibri" w:hAnsi="Calibri" w:cs="Calibri"/>
+          <w:sz w:val="18"/>
+          <w:szCs w:val="18"/>
+        </w:rPr>
+        <w:t>bases</w:t>
+      </w:r>
+      <w:r>
+        <w:rPr>
+          <w:rFonts w:ascii="Calibri" w:hAnsi="Calibri" w:cs="Calibri"/>
+          <w:b w:val="0"/>
+          <w:bCs/>
+          <w:sz w:val="18"/>
+          <w:szCs w:val="18"/>
+        </w:rPr>
+        <w:t xml:space="preserve"> (MySQL, PostgreSQL, MongoDB, DynamoDB, Neptune, Redis, Athena) | </w:t>
+      </w:r>
+      <w:r>
+        <w:rPr>
+          <w:rFonts w:ascii="Calibri" w:hAnsi="Calibri" w:cs="Calibri"/>
+          <w:sz w:val="18"/>
+          <w:szCs w:val="18"/>
+        </w:rPr>
+        <w:t>Prototyping</w:t>
+      </w:r>
+      <w:r>
+        <w:rPr>
+          <w:rFonts w:ascii="Calibri" w:hAnsi="Calibri" w:cs="Calibri"/>
+          <w:b w:val="0"/>
+          <w:bCs/>
+          <w:sz w:val="18"/>
+          <w:szCs w:val="18"/>
+        </w:rPr>
+        <w:t xml:space="preserve"> (Figma, Balsamiq) | </w:t>
+      </w:r>
+      <w:r>
+        <w:rPr>
+          <w:rFonts w:ascii="Calibri" w:hAnsi="Calibri" w:cs="Calibri"/>
+          <w:sz w:val="18"/>
+          <w:szCs w:val="18"/>
+        </w:rPr>
+        <w:t>Containers</w:t>
+      </w:r>
+      <w:r>
+        <w:rPr>
+          <w:rFonts w:ascii="Calibri" w:hAnsi="Calibri" w:cs="Calibri"/>
+          <w:b w:val="0"/>
+          <w:bCs/>
+          <w:sz w:val="18"/>
+          <w:szCs w:val="18"/>
+        </w:rPr>
+        <w:t xml:space="preserve"> (Docker, K8s) | </w:t>
+      </w:r>
+      <w:r>
+        <w:rPr>
+          <w:rFonts w:ascii="Calibri" w:hAnsi="Calibri" w:cs="Calibri"/>
+          <w:sz w:val="18"/>
+          <w:szCs w:val="18"/>
+        </w:rPr>
+        <w:t>API</w:t>
+      </w:r>
+      <w:r>
+        <w:rPr>
+          <w:rFonts w:ascii="Calibri" w:hAnsi="Calibri" w:cs="Calibri"/>
+          <w:b w:val="0"/>
+          <w:bCs/>
+          <w:sz w:val="18"/>
+          <w:szCs w:val="18"/>
+        </w:rPr>
+        <w:t xml:space="preserve"> (REST, </w:t>
+      </w:r>
+      <w:proofErr w:type="spellStart"/>
+      <w:r>
+        <w:rPr>
+          <w:rFonts w:ascii="Calibri" w:hAnsi="Calibri" w:cs="Calibri"/>
+          <w:b w:val="0"/>
+          <w:bCs/>
+          <w:sz w:val="18"/>
+          <w:szCs w:val="18"/>
+        </w:rPr>
+        <w:t>GraphQL</w:t>
+      </w:r>
+      <w:proofErr w:type="spellEnd"/>
+      <w:r>
+        <w:rPr>
+          <w:rFonts w:ascii="Calibri" w:hAnsi="Calibri" w:cs="Calibri"/>
+          <w:b w:val="0"/>
+          <w:bCs/>
+          <w:sz w:val="18"/>
+          <w:szCs w:val="18"/>
+        </w:rPr>
+        <w:t xml:space="preserve">) | </w:t>
+      </w:r>
+      <w:r>
+        <w:rPr>
+          <w:rFonts w:ascii="Calibri" w:hAnsi="Calibri" w:cs="Calibri"/>
+          <w:sz w:val="18"/>
+          <w:szCs w:val="18"/>
+        </w:rPr>
+        <w:t>VCS</w:t>
+      </w:r>
+      <w:r>
+        <w:rPr>
+          <w:rFonts w:ascii="Calibri" w:hAnsi="Calibri" w:cs="Calibri"/>
+          <w:b w:val="0"/>
+          <w:bCs/>
+          <w:sz w:val="18"/>
+          <w:szCs w:val="18"/>
+        </w:rPr>
+        <w:t xml:space="preserve"> (Git, SVN, CVS) | </w:t>
+      </w:r>
+      <w:r>
+        <w:rPr>
+          <w:rFonts w:ascii="Calibri" w:hAnsi="Calibri" w:cs="Calibri"/>
+          <w:sz w:val="18"/>
+          <w:szCs w:val="18"/>
+        </w:rPr>
+        <w:t xml:space="preserve">Messaging </w:t>
+      </w:r>
+      <w:r>
+        <w:rPr>
+          <w:rFonts w:ascii="Calibri" w:hAnsi="Calibri" w:cs="Calibri"/>
+          <w:b w:val="0"/>
+          <w:bCs/>
+          <w:sz w:val="18"/>
+          <w:szCs w:val="18"/>
+        </w:rPr>
+        <w:t xml:space="preserve">(SNS, Kinesis, Kafka) | </w:t>
+      </w:r>
+      <w:r>
+        <w:rPr>
+          <w:rFonts w:ascii="Calibri" w:hAnsi="Calibri" w:cs="Calibri"/>
+          <w:sz w:val="18"/>
+          <w:szCs w:val="18"/>
+        </w:rPr>
+        <w:t>Diagramming</w:t>
+      </w:r>
+      <w:r>
+        <w:rPr>
+          <w:rFonts w:ascii="Calibri" w:hAnsi="Calibri" w:cs="Calibri"/>
+          <w:b w:val="0"/>
+          <w:bCs/>
+          <w:sz w:val="18"/>
+          <w:szCs w:val="18"/>
+        </w:rPr>
+        <w:t xml:space="preserve"> (</w:t>
+      </w:r>
+      <w:proofErr w:type="spellStart"/>
+      <w:r>
+        <w:rPr>
+          <w:rFonts w:ascii="Calibri" w:hAnsi="Calibri" w:cs="Calibri"/>
+          <w:b w:val="0"/>
+          <w:bCs/>
+          <w:sz w:val="18"/>
+          <w:szCs w:val="18"/>
+        </w:rPr>
+        <w:t>Lucidchart</w:t>
+      </w:r>
+      <w:proofErr w:type="spellEnd"/>
+      <w:r>
+        <w:rPr>
+          <w:rFonts w:ascii="Calibri" w:hAnsi="Calibri" w:cs="Calibri"/>
+          <w:b w:val="0"/>
+          <w:bCs/>
+          <w:sz w:val="18"/>
+          <w:szCs w:val="18"/>
+        </w:rPr>
+        <w:t xml:space="preserve">, Draw.io) | </w:t>
+      </w:r>
+      <w:r>
+        <w:rPr>
+          <w:rFonts w:ascii="Calibri" w:hAnsi="Calibri" w:cs="Calibri"/>
+          <w:sz w:val="18"/>
+          <w:szCs w:val="18"/>
+        </w:rPr>
+        <w:t>Data Visualization</w:t>
+      </w:r>
+      <w:r>
+        <w:rPr>
+          <w:rFonts w:ascii="Calibri" w:hAnsi="Calibri" w:cs="Calibri"/>
+          <w:b w:val="0"/>
+          <w:bCs/>
+          <w:sz w:val="18"/>
+          <w:szCs w:val="18"/>
+        </w:rPr>
+        <w:t xml:space="preserve"> (</w:t>
+      </w:r>
+      <w:proofErr w:type="spellStart"/>
+      <w:r>
+        <w:rPr>
+          <w:rFonts w:ascii="Calibri" w:hAnsi="Calibri" w:cs="Calibri"/>
+          <w:b w:val="0"/>
+          <w:bCs/>
+          <w:sz w:val="18"/>
+          <w:szCs w:val="18"/>
+        </w:rPr>
+        <w:t>Quicksight</w:t>
+      </w:r>
+      <w:proofErr w:type="spellEnd"/>
+      <w:r>
+        <w:rPr>
+          <w:rFonts w:ascii="Calibri" w:hAnsi="Calibri" w:cs="Calibri"/>
+          <w:b w:val="0"/>
+          <w:bCs/>
+          <w:sz w:val="18"/>
+          <w:szCs w:val="18"/>
+        </w:rPr>
+        <w:t>, Grafana)</w:t>
+      </w:r>
+    </w:p>
+    <w:p>
+      <w:pPr>
+        <w:pStyle w:val="Heading1"/>
+        <w:rPr>
+          <w:rFonts w:ascii="Calibri" w:hAnsi="Calibri" w:cs="Calibri"/>
+          <w:sz w:val="22"/>
+          <w:szCs w:val="30"/>
+        </w:rPr>
+      </w:pPr>
+      <w:r>
+        <w:rPr>
+          <w:rFonts w:ascii="Calibri" w:hAnsi="Calibri" w:cs="Calibri"/>
+          <w:sz w:val="22"/>
+          <w:szCs w:val="30"/>
+        </w:rPr>
+        <w:t>Certificates</w:t>
+      </w:r>
+    </w:p>
+    <w:p>
+      <w:pPr>
+        <w:rPr>
+          <w:rFonts w:ascii="Calibri" w:hAnsi="Calibri" w:cs="Calibri"/>
+          <w:sz w:val="8"/>
+          <w:szCs w:val="10"/>
+        </w:rPr>
+      </w:pPr>
+      <w:r>
+        <w:rPr>
+          <w:rFonts w:ascii="Calibri" w:hAnsi="Calibri" w:cs="Calibri"/>
+          <w:noProof/>
+          <w:sz w:val="8"/>
+          <w:szCs w:val="10"/>
+        </w:rPr>
+        <mc:AlternateContent>
+          <mc:Choice Requires="wps">
+            <w:drawing>
+              <wp:inline distT="0" distB="0" distL="0" distR="0" wp14:anchorId="73E72023" wp14:editId="04C8D82D">
+                <wp:extent cx="5679583" cy="0"/>
+                <wp:effectExtent l="0" t="0" r="0" b="0"/>
+                <wp:docPr id="679985188" name="Straight Connector 1">
+                  <a:extLst xmlns:a="http://schemas.openxmlformats.org/drawingml/2006/main">
+                    <a:ext uri="{C183D7F6-B498-43B3-948B-1728B52AA6E4}">
+                      <adec:decorative xmlns:adec="http://schemas.microsoft.com/office/drawing/2017/decorative" val="1"/>
+                    </a:ext>
+                  </a:extLst>
+                </wp:docPr>
+                <wp:cNvGraphicFramePr/>
+                <a:graphic xmlns:a="http://schemas.openxmlformats.org/drawingml/2006/main">
+                  <a:graphicData uri="http://schemas.microsoft.com/office/word/2010/wordprocessingShape">
+                    <wps:wsp>
+                      <wps:cNvCnPr/>
+                      <wps:spPr>
+                        <a:xfrm flipV="1">
+                          <a:off x="0" y="0"/>
+                          <a:ext cx="5679583" cy="0"/>
+                        </a:xfrm>
+                        <a:prstGeom prst="line">
+                          <a:avLst/>
+                        </a:prstGeom>
+                        <a:noFill/>
+                        <a:ln w="12700" cap="flat" cmpd="sng" algn="ctr">
+                          <a:solidFill>
+                            <a:schemeClr val="tx1"/>
+                          </a:solidFill>
+                          <a:prstDash val="solid"/>
+                          <a:miter lim="800000"/>
+                        </a:ln>
+                        <a:effectLst/>
+                      </wps:spPr>
+                      <wps:bodyPr/>
+                    </wps:wsp>
+                  </a:graphicData>
+                </a:graphic>
+              </wp:inline>
+            </w:drawing>
+          </mc:Choice>
+          <mc:Fallback>
+            <w:pict>
+              <v:line w14:anchorId="78949AB7" id="Straight Connector 1" o:spid="_x0000_s1026" alt="&quot;&quot;" style="flip:y;visibility:visible;mso-wrap-style:square;mso-left-percent:-10001;mso-top-percent:-10001;mso-position-horizontal:absolute;mso-position-horizontal-relative:char;mso-position-vertical:absolute;mso-position-vertical-relative:line;mso-left-percent:-10001;mso-top-percent:-10001" from="0,0" to="447.2pt,0" o:gfxdata="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" strokecolor="black [3213]" strokeweight="1pt">
                 <v:stroke joinstyle="miter"/>
                 <w10:anchorlock/>
               </v:line>
@@ -1992,12 +1952,11 @@
       <w:pPr>
         <w:jc w:val="both"/>
         <w:rPr>
-          <w:rStyle w:val="Hyperlink"/>
           <w:rFonts w:ascii="Calibri" w:eastAsiaTheme="majorEastAsia" w:hAnsi="Calibri" w:cs="Calibri"/>
-          <w:bCs/>
+          <w:b/>
           <w:spacing w:val="-10"/>
-          <w:sz w:val="18"/>
-          <w:szCs w:val="18"/>
+          <w:sz w:val="22"/>
+          <w:szCs w:val="30"/>
         </w:rPr>
       </w:pPr>
       <w:hyperlink r:id="rId16" w:history="1">
@@ -2050,18 +2009,6 @@
           <w:t xml:space="preserve"> Algorithms and Data Structures</w:t>
         </w:r>
       </w:hyperlink>
-    </w:p>
-    <w:p>
-      <w:pPr>
-        <w:spacing w:after="280"/>
-        <w:rPr>
-          <w:rFonts w:ascii="Calibri" w:eastAsiaTheme="majorEastAsia" w:hAnsi="Calibri" w:cs="Calibri"/>
-          <w:b/>
-          <w:spacing w:val="-10"/>
-          <w:sz w:val="22"/>
-          <w:szCs w:val="30"/>
-        </w:rPr>
-      </w:pPr>
       <w:r>
         <w:rPr>
           <w:rFonts w:ascii="Calibri" w:hAnsi="Calibri" w:cs="Calibri"/>
@@ -2134,10 +2081,10 @@
         <mc:AlternateContent>
           <mc:Choice Requires="wps">
             <w:drawing>
-              <wp:inline distT="0" distB="0" distL="0" distR="0" wp14:anchorId="2B94BCE2" wp14:editId="3443DF6D">
-                <wp:extent cx="6852663" cy="10271"/>
-                <wp:effectExtent l="0" t="0" r="24765" b="27940"/>
-                <wp:docPr id="2043802987" name="Straight Connector 1">
+              <wp:inline distT="0" distB="0" distL="0" distR="0" wp14:anchorId="590A089A" wp14:editId="70F8E059">
+                <wp:extent cx="5679583" cy="0"/>
+                <wp:effectExtent l="0" t="0" r="0" b="0"/>
+                <wp:docPr id="1221549647" name="Straight Connector 1">
                   <a:extLst xmlns:a="http://schemas.openxmlformats.org/drawingml/2006/main">
                     <a:ext uri="{C183D7F6-B498-43B3-948B-1728B52AA6E4}">
                       <adec:decorative xmlns:adec="http://schemas.microsoft.com/office/drawing/2017/decorative" val="1"/>
@@ -2152,31 +2099,21 @@
                       <wps:spPr>
                         <a:xfrm flipV="1">
                           <a:off x="0" y="0"/>
-                          <a:ext cx="6852663" cy="10271"/>
+                          <a:ext cx="5679583" cy="0"/>
                         </a:xfrm>
                         <a:prstGeom prst="line">
                           <a:avLst/>
                         </a:prstGeom>
-                        <a:ln w="12700">
+                        <a:noFill/>
+                        <a:ln w="12700" cap="flat" cmpd="sng" algn="ctr">
                           <a:solidFill>
                             <a:schemeClr val="tx1"/>
                           </a:solidFill>
+                          <a:prstDash val="solid"/>
+                          <a:miter lim="800000"/>
                         </a:ln>
+                        <a:effectLst/>
                       </wps:spPr>
-                      <wps:style>
-                        <a:lnRef idx="1">
-                          <a:schemeClr val="accent1"/>
-                        </a:lnRef>
-                        <a:fillRef idx="0">
-                          <a:schemeClr val="accent1"/>
-                        </a:fillRef>
-                        <a:effectRef idx="0">
-                          <a:schemeClr val="accent1"/>
-                        </a:effectRef>
-                        <a:fontRef idx="minor">
-                          <a:schemeClr val="tx1"/>
-                        </a:fontRef>
-                      </wps:style>
                       <wps:bodyPr/>
                     </wps:wsp>
                   </a:graphicData>
@@ -2186,7 +2123,7 @@
           </mc:Choice>
           <mc:Fallback>
             <w:pict>
-              <v:line w14:anchorId="01CFD7F5" id="Straight Connector 1" o:spid="_x0000_s1026" alt="&quot;&quot;" style="flip:y;visibility:visible;mso-wrap-style:square;mso-left-percent:-10001;mso-top-percent:-10001;mso-position-horizontal:absolute;mso-position-horizontal-relative:char;mso-position-vertical:absolute;mso-position-vertical-relative:line;mso-left-percent:-10001;mso-top-percent:-10001" from="0,0" to="539.6pt,.8pt" o:gfxdata="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" strokecolor="black [3213]" strokeweight="1pt">
+              <v:line w14:anchorId="7531922B" id="Straight Connector 1" o:spid="_x0000_s1026" alt="&quot;&quot;" style="flip:y;visibility:visible;mso-wrap-style:square;mso-left-percent:-10001;mso-top-percent:-10001;mso-position-horizontal:absolute;mso-position-horizontal-relative:char;mso-position-vertical:absolute;mso-position-vertical-relative:line;mso-left-percent:-10001;mso-top-percent:-10001" from="0,0" to="447.2pt,0" o:gfxdata="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" strokecolor="black [3213]" strokeweight="1pt">
                 <v:stroke joinstyle="miter"/>
                 <w10:anchorlock/>
               </v:line>
@@ -2548,7 +2485,7 @@
           <w:sz w:val="18"/>
           <w:szCs w:val="20"/>
         </w:rPr>
-        <w:t>Successfully centralized and managed IT Ops across portfolio companies, supporting a globally dispersed workforce of 5000+, resulting in 85% cost savings.</w:t>
+        <w:t>Successfully centralized IT Ops across portfolio companies, supporting a globally dispersed workforce of 5000+, resulting in 85% cost savings.</w:t>
       </w:r>
     </w:p>
     <w:p>
@@ -3535,7 +3472,7 @@
           <w:sz w:val="18"/>
           <w:szCs w:val="18"/>
         </w:rPr>
-        <w:t>Built numerous Proof-of-concepts in Google Web Toolkit, showcasing the potential of innovative web technologies.</w:t>
+        <w:t>Built Proof-of-concepts in Google Web Toolkit, showcasing the potential of innovative web technologies.</w:t>
       </w:r>
     </w:p>
     <w:p>
@@ -3597,10 +3534,10 @@
         <mc:AlternateContent>
           <mc:Choice Requires="wps">
             <w:drawing>
-              <wp:inline distT="0" distB="0" distL="0" distR="0" wp14:anchorId="33F225B6" wp14:editId="5E29095F">
-                <wp:extent cx="6864439" cy="45076"/>
-                <wp:effectExtent l="0" t="0" r="31750" b="31750"/>
-                <wp:docPr id="39234896" name="Straight Connector 1">
+              <wp:inline distT="0" distB="0" distL="0" distR="0" wp14:anchorId="068A0F65" wp14:editId="797D4D36">
+                <wp:extent cx="5679583" cy="0"/>
+                <wp:effectExtent l="0" t="0" r="0" b="0"/>
+                <wp:docPr id="1902453171" name="Straight Connector 1">
                   <a:extLst xmlns:a="http://schemas.openxmlformats.org/drawingml/2006/main">
                     <a:ext uri="{C183D7F6-B498-43B3-948B-1728B52AA6E4}">
                       <adec:decorative xmlns:adec="http://schemas.microsoft.com/office/drawing/2017/decorative" val="1"/>
@@ -3613,9 +3550,9 @@
                     <wps:wsp>
                       <wps:cNvCnPr/>
                       <wps:spPr>
-                        <a:xfrm>
+                        <a:xfrm flipV="1">
                           <a:off x="0" y="0"/>
-                          <a:ext cx="6864439" cy="45076"/>
+                          <a:ext cx="5679583" cy="0"/>
                         </a:xfrm>
                         <a:prstGeom prst="line">
                           <a:avLst/>
@@ -3639,7 +3576,7 @@
           </mc:Choice>
           <mc:Fallback>
             <w:pict>
-              <v:line w14:anchorId="2E0487DB" id="Straight Connector 1" o:spid="_x0000_s1026" alt="&quot;&quot;" style="visibility:visible;mso-wrap-style:square;mso-left-percent:-10001;mso-top-percent:-10001;mso-position-horizontal:absolute;mso-position-horizontal-relative:char;mso-position-vertical:absolute;mso-position-vertical-relative:line;mso-left-percent:-10001;mso-top-percent:-10001" from="0,0" to="540.5pt,3.55pt" o:gfxdata="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" strokecolor="black [3213]" strokeweight="1pt">
+              <v:line w14:anchorId="6964764F" id="Straight Connector 1" o:spid="_x0000_s1026" alt="&quot;&quot;" style="flip:y;visibility:visible;mso-wrap-style:square;mso-left-percent:-10001;mso-top-percent:-10001;mso-position-horizontal:absolute;mso-position-horizontal-relative:char;mso-position-vertical:absolute;mso-position-vertical-relative:line;mso-left-percent:-10001;mso-top-percent:-10001" from="0,0" to="447.2pt,0" o:gfxdata="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" strokecolor="black [3213]" strokeweight="1pt">
                 <v:stroke joinstyle="miter"/>
                 <w10:anchorlock/>
               </v:line>
@@ -3734,8 +3671,8 @@
     <w:sectPr>
       <w:footerReference w:type="default" r:id="rId17"/>
       <w:footerReference w:type="first" r:id="rId18"/>
-      <w:pgSz w:w="12240" w:h="15840"/>
-      <w:pgMar w:top="720" w:right="720" w:bottom="720" w:left="720" w:header="576" w:footer="0" w:gutter="0"/>
+      <w:pgSz w:w="11906" w:h="16838" w:code="9"/>
+      <w:pgMar w:top="720" w:right="1440" w:bottom="720" w:left="1440" w:header="576" w:footer="0" w:gutter="0"/>
       <w:pgNumType w:start="1"/>
       <w:cols w:space="720"/>
       <w:docGrid w:linePitch="360"/>
@@ -31844,6 +31781,7 @@
     <w:rsid w:val="00513A6E"/>
     <w:rsid w:val="005C7CFF"/>
     <w:rsid w:val="007B17CD"/>
+    <w:rsid w:val="007B25EE"/>
     <w:rsid w:val="0088273D"/>
     <w:rsid w:val="009151D0"/>
     <w:rsid w:val="009221D1"/>
@@ -32607,23 +32545,12 @@
 </file>
 
 <file path=customXml/item1.xml><?xml version="1.0" encoding="utf-8"?>
-<p:properties xmlns:p="http://schemas.microsoft.com/office/2006/metadata/properties" xmlns:xsi="http://www.w3.org/2001/XMLSchema-instance" xmlns:pc="http://schemas.microsoft.com/office/infopath/2007/PartnerControls">
-  <documentManagement>
-    <_ip_UnifiedCompliancePolicyUIAction xmlns="http://schemas.microsoft.com/sharepoint/v3" xsi:nil="true"/>
-    <Image xmlns="71af3243-3dd4-4a8d-8c0d-dd76da1f02a5">
-      <Url xsi:nil="true"/>
-      <Description xsi:nil="true"/>
-    </Image>
-    <Status xmlns="71af3243-3dd4-4a8d-8c0d-dd76da1f02a5">Not started</Status>
-    <Background xmlns="71af3243-3dd4-4a8d-8c0d-dd76da1f02a5">false</Background>
-    <_ip_UnifiedCompliancePolicyProperties xmlns="http://schemas.microsoft.com/sharepoint/v3" xsi:nil="true"/>
-    <ImageTagsTaxHTField xmlns="71af3243-3dd4-4a8d-8c0d-dd76da1f02a5">
-      <Terms xmlns="http://schemas.microsoft.com/office/infopath/2007/PartnerControls"/>
-    </ImageTagsTaxHTField>
-    <TaxCatchAll xmlns="230e9df3-be65-4c73-a93b-d1236ebd677e" xsi:nil="true"/>
-    <MediaServiceKeyPoints xmlns="71af3243-3dd4-4a8d-8c0d-dd76da1f02a5" xsi:nil="true"/>
-  </documentManagement>
-</p:properties>
+<?mso-contentType ?>
+<FormTemplates xmlns="http://schemas.microsoft.com/sharepoint/v3/contenttype/forms">
+  <Display>DocumentLibraryForm</Display>
+  <Edit>DocumentLibraryForm</Edit>
+  <New>DocumentLibraryForm</New>
+</FormTemplates>
 </file>
 
 <file path=customXml/item2.xml><?xml version="1.0" encoding="utf-8"?>
@@ -32927,22 +32854,29 @@
 </file>
 
 <file path=customXml/item3.xml><?xml version="1.0" encoding="utf-8"?>
-<?mso-contentType ?>
-<FormTemplates xmlns="http://schemas.microsoft.com/sharepoint/v3/contenttype/forms">
-  <Display>DocumentLibraryForm</Display>
-  <Edit>DocumentLibraryForm</Edit>
-  <New>DocumentLibraryForm</New>
-</FormTemplates>
+<p:properties xmlns:p="http://schemas.microsoft.com/office/2006/metadata/properties" xmlns:xsi="http://www.w3.org/2001/XMLSchema-instance" xmlns:pc="http://schemas.microsoft.com/office/infopath/2007/PartnerControls">
+  <documentManagement>
+    <_ip_UnifiedCompliancePolicyUIAction xmlns="http://schemas.microsoft.com/sharepoint/v3" xsi:nil="true"/>
+    <Image xmlns="71af3243-3dd4-4a8d-8c0d-dd76da1f02a5">
+      <Url xsi:nil="true"/>
+      <Description xsi:nil="true"/>
+    </Image>
+    <Status xmlns="71af3243-3dd4-4a8d-8c0d-dd76da1f02a5">Not started</Status>
+    <Background xmlns="71af3243-3dd4-4a8d-8c0d-dd76da1f02a5">false</Background>
+    <_ip_UnifiedCompliancePolicyProperties xmlns="http://schemas.microsoft.com/sharepoint/v3" xsi:nil="true"/>
+    <ImageTagsTaxHTField xmlns="71af3243-3dd4-4a8d-8c0d-dd76da1f02a5">
+      <Terms xmlns="http://schemas.microsoft.com/office/infopath/2007/PartnerControls"/>
+    </ImageTagsTaxHTField>
+    <TaxCatchAll xmlns="230e9df3-be65-4c73-a93b-d1236ebd677e" xsi:nil="true"/>
+    <MediaServiceKeyPoints xmlns="71af3243-3dd4-4a8d-8c0d-dd76da1f02a5" xsi:nil="true"/>
+  </documentManagement>
+</p:properties>
 </file>
 
 <file path=customXml/itemProps1.xml><?xml version="1.0" encoding="utf-8"?>
-<ds:datastoreItem xmlns:ds="http://schemas.openxmlformats.org/officeDocument/2006/customXml" ds:itemID="{80D0490C-BDB1-4A9A-A49C-25CBFE2C5597}">
+<ds:datastoreItem xmlns:ds="http://schemas.openxmlformats.org/officeDocument/2006/customXml" ds:itemID="{D3D0AF68-AC2E-4F8B-9602-D8083AE7A50C}">
   <ds:schemaRefs>
-    <ds:schemaRef ds:uri="http://schemas.microsoft.com/office/2006/metadata/properties"/>
-    <ds:schemaRef ds:uri="http://schemas.microsoft.com/office/infopath/2007/PartnerControls"/>
-    <ds:schemaRef ds:uri="http://schemas.microsoft.com/sharepoint/v3"/>
-    <ds:schemaRef ds:uri="71af3243-3dd4-4a8d-8c0d-dd76da1f02a5"/>
-    <ds:schemaRef ds:uri="230e9df3-be65-4c73-a93b-d1236ebd677e"/>
+    <ds:schemaRef ds:uri="http://schemas.microsoft.com/sharepoint/v3/contenttype/forms"/>
   </ds:schemaRefs>
 </ds:datastoreItem>
 </file>
@@ -32969,9 +32903,13 @@
 </file>
 
 <file path=customXml/itemProps3.xml><?xml version="1.0" encoding="utf-8"?>
-<ds:datastoreItem xmlns:ds="http://schemas.openxmlformats.org/officeDocument/2006/customXml" ds:itemID="{D3D0AF68-AC2E-4F8B-9602-D8083AE7A50C}">
+<ds:datastoreItem xmlns:ds="http://schemas.openxmlformats.org/officeDocument/2006/customXml" ds:itemID="{80D0490C-BDB1-4A9A-A49C-25CBFE2C5597}">
   <ds:schemaRefs>
-    <ds:schemaRef ds:uri="http://schemas.microsoft.com/sharepoint/v3/contenttype/forms"/>
+    <ds:schemaRef ds:uri="http://schemas.microsoft.com/office/2006/metadata/properties"/>
+    <ds:schemaRef ds:uri="http://schemas.microsoft.com/office/infopath/2007/PartnerControls"/>
+    <ds:schemaRef ds:uri="http://schemas.microsoft.com/sharepoint/v3"/>
+    <ds:schemaRef ds:uri="71af3243-3dd4-4a8d-8c0d-dd76da1f02a5"/>
+    <ds:schemaRef ds:uri="230e9df3-be65-4c73-a93b-d1236ebd677e"/>
   </ds:schemaRefs>
 </ds:datastoreItem>
 </file>

</xml_diff>

<commit_message>
Quantified and properly bolded
</commit_message>
<xml_diff>
--- a/mani-resume.docx
+++ b/mani-resume.docx
@@ -477,20 +477,12 @@
       <w:r>
         <w:rPr>
           <w:rFonts w:ascii="Calibri" w:hAnsi="Calibri" w:cs="Calibri"/>
-          <w:sz w:val="18"/>
-          <w:szCs w:val="20"/>
-        </w:rPr>
-        <w:t xml:space="preserve">Co-founded </w:t>
-      </w:r>
-      <w:r>
-        <w:rPr>
-          <w:rFonts w:ascii="Calibri" w:hAnsi="Calibri" w:cs="Calibri"/>
           <w:b/>
           <w:bCs/>
           <w:sz w:val="18"/>
           <w:szCs w:val="20"/>
         </w:rPr>
-        <w:t>two startups</w:t>
+        <w:t>Co-founded two startups</w:t>
       </w:r>
       <w:r>
         <w:rPr>
@@ -498,7 +490,7 @@
           <w:sz w:val="18"/>
           <w:szCs w:val="20"/>
         </w:rPr>
-        <w:t>, gaining deep insights into various business</w:t>
+        <w:t xml:space="preserve">, </w:t>
       </w:r>
       <w:r>
         <w:rPr>
@@ -506,15 +498,7 @@
           <w:sz w:val="18"/>
           <w:szCs w:val="20"/>
         </w:rPr>
-        <w:t xml:space="preserve"> and technology</w:t>
-      </w:r>
-      <w:r>
-        <w:rPr>
-          <w:rFonts w:ascii="Calibri" w:hAnsi="Calibri" w:cs="Calibri"/>
-          <w:sz w:val="18"/>
-          <w:szCs w:val="20"/>
-        </w:rPr>
-        <w:t xml:space="preserve"> aspects.</w:t>
+        <w:t>gaining valuable experience in product development and business operations.</w:t>
       </w:r>
     </w:p>
     <w:p>
@@ -537,7 +521,25 @@
           <w:sz w:val="18"/>
           <w:szCs w:val="20"/>
         </w:rPr>
-        <w:t xml:space="preserve">Spearheaded IT department consolidation, resulting in annual cost </w:t>
+        <w:t xml:space="preserve">Spearheaded </w:t>
+      </w:r>
+      <w:r>
+        <w:rPr>
+          <w:rFonts w:ascii="Calibri" w:hAnsi="Calibri" w:cs="Calibri"/>
+          <w:b/>
+          <w:bCs/>
+          <w:sz w:val="18"/>
+          <w:szCs w:val="20"/>
+        </w:rPr>
+        <w:t>IT department consolidation</w:t>
+      </w:r>
+      <w:r>
+        <w:rPr>
+          <w:rFonts w:ascii="Calibri" w:hAnsi="Calibri" w:cs="Calibri"/>
+          <w:sz w:val="18"/>
+          <w:szCs w:val="20"/>
+        </w:rPr>
+        <w:t xml:space="preserve">, resulting in annual cost </w:t>
       </w:r>
       <w:r>
         <w:rPr>
@@ -604,20 +606,28 @@
       <w:r>
         <w:rPr>
           <w:rFonts w:ascii="Calibri" w:hAnsi="Calibri" w:cs="Calibri"/>
-          <w:sz w:val="18"/>
-          <w:szCs w:val="20"/>
-        </w:rPr>
-        <w:t xml:space="preserve">Boosted delivery throughput </w:t>
-      </w:r>
-      <w:r>
-        <w:rPr>
-          <w:rFonts w:ascii="Calibri" w:hAnsi="Calibri" w:cs="Calibri"/>
           <w:b/>
           <w:bCs/>
           <w:sz w:val="18"/>
           <w:szCs w:val="20"/>
         </w:rPr>
-        <w:t>fivefold</w:t>
+        <w:t>Increased delivery throughput by 5x</w:t>
+      </w:r>
+      <w:r>
+        <w:rPr>
+          <w:rFonts w:ascii="Calibri" w:hAnsi="Calibri" w:cs="Calibri"/>
+          <w:sz w:val="18"/>
+          <w:szCs w:val="20"/>
+        </w:rPr>
+        <w:t xml:space="preserve"> through</w:t>
+      </w:r>
+      <w:r>
+        <w:rPr>
+          <w:rFonts w:ascii="Calibri" w:hAnsi="Calibri" w:cs="Calibri"/>
+          <w:sz w:val="18"/>
+          <w:szCs w:val="20"/>
+        </w:rPr>
+        <w:t xml:space="preserve"> the</w:t>
       </w:r>
       <w:r>
         <w:rPr>
@@ -633,7 +643,15 @@
           <w:sz w:val="18"/>
           <w:szCs w:val="20"/>
         </w:rPr>
-        <w:t xml:space="preserve">by implementing </w:t>
+        <w:t>implementation of</w:t>
+      </w:r>
+      <w:r>
+        <w:rPr>
+          <w:rFonts w:ascii="Calibri" w:hAnsi="Calibri" w:cs="Calibri"/>
+          <w:sz w:val="18"/>
+          <w:szCs w:val="20"/>
+        </w:rPr>
+        <w:t xml:space="preserve"> </w:t>
       </w:r>
       <w:r>
         <w:rPr>
@@ -672,7 +690,7 @@
           <w:sz w:val="18"/>
           <w:szCs w:val="20"/>
         </w:rPr>
-        <w:t xml:space="preserve">Authored </w:t>
+        <w:t>Authored</w:t>
       </w:r>
       <w:r>
         <w:rPr>
@@ -682,23 +700,27 @@
           <w:sz w:val="18"/>
           <w:szCs w:val="20"/>
         </w:rPr>
-        <w:t>hundreds</w:t>
+        <w:t xml:space="preserve"> </w:t>
       </w:r>
       <w:r>
         <w:rPr>
           <w:rFonts w:ascii="Calibri" w:hAnsi="Calibri" w:cs="Calibri"/>
+          <w:b/>
+          <w:bCs/>
           <w:sz w:val="18"/>
           <w:szCs w:val="20"/>
         </w:rPr>
-        <w:t xml:space="preserve"> of</w:t>
+        <w:t>hundreds of</w:t>
       </w:r>
       <w:r>
         <w:rPr>
           <w:rFonts w:ascii="Calibri" w:hAnsi="Calibri" w:cs="Calibri"/>
+          <w:b/>
+          <w:bCs/>
           <w:sz w:val="18"/>
           <w:szCs w:val="20"/>
         </w:rPr>
-        <w:t xml:space="preserve"> technical </w:t>
+        <w:t xml:space="preserve"> technical specs</w:t>
       </w:r>
       <w:r>
         <w:rPr>
@@ -706,7 +728,7 @@
           <w:sz w:val="18"/>
           <w:szCs w:val="20"/>
         </w:rPr>
-        <w:t xml:space="preserve">specs </w:t>
+        <w:t xml:space="preserve"> </w:t>
       </w:r>
       <w:r>
         <w:rPr>
@@ -714,7 +736,15 @@
           <w:sz w:val="18"/>
           <w:szCs w:val="20"/>
         </w:rPr>
-        <w:t>in areas such as teardowns, functionality, processes, design, playbooks, and rebuilds, demonstrating adaptability and innovation.</w:t>
+        <w:t xml:space="preserve">in </w:t>
+      </w:r>
+      <w:r>
+        <w:rPr>
+          <w:rFonts w:ascii="Calibri" w:hAnsi="Calibri" w:cs="Calibri"/>
+          <w:sz w:val="18"/>
+          <w:szCs w:val="20"/>
+        </w:rPr>
+        <w:t>areas including product teardowns, functionality, process improvements, and design, showcasing my ability to adapt and innovate.</w:t>
       </w:r>
     </w:p>
     <w:p>
@@ -766,23 +796,7 @@
           <w:sz w:val="18"/>
           <w:szCs w:val="20"/>
         </w:rPr>
-        <w:t>Played a key role in the post-</w:t>
-      </w:r>
-      <w:r>
-        <w:rPr>
-          <w:rFonts w:ascii="Calibri" w:hAnsi="Calibri" w:cs="Calibri"/>
-          <w:sz w:val="18"/>
-          <w:szCs w:val="20"/>
-        </w:rPr>
-        <w:t>import</w:t>
-      </w:r>
-      <w:r>
-        <w:rPr>
-          <w:rFonts w:ascii="Calibri" w:hAnsi="Calibri" w:cs="Calibri"/>
-          <w:sz w:val="18"/>
-          <w:szCs w:val="20"/>
-        </w:rPr>
-        <w:t xml:space="preserve"> transformation of Jive Software, </w:t>
+        <w:t xml:space="preserve">Instrumental in the successful integration and product rollouts of Jive Software following its </w:t>
       </w:r>
       <w:r>
         <w:rPr>
@@ -792,7 +806,7 @@
           <w:sz w:val="18"/>
           <w:szCs w:val="20"/>
         </w:rPr>
-        <w:t>a $462M business</w:t>
+        <w:t>$462 million acquisition</w:t>
       </w:r>
       <w:r>
         <w:rPr>
@@ -800,7 +814,7 @@
           <w:sz w:val="18"/>
           <w:szCs w:val="20"/>
         </w:rPr>
-        <w:t xml:space="preserve"> acquisition</w:t>
+        <w:t>, managing knowledge transfers</w:t>
       </w:r>
       <w:r>
         <w:rPr>
@@ -808,7 +822,31 @@
           <w:sz w:val="18"/>
           <w:szCs w:val="20"/>
         </w:rPr>
-        <w:t>.</w:t>
+        <w:t>,</w:t>
+      </w:r>
+      <w:r>
+        <w:rPr>
+          <w:rFonts w:ascii="Calibri" w:hAnsi="Calibri" w:cs="Calibri"/>
+          <w:sz w:val="18"/>
+          <w:szCs w:val="20"/>
+        </w:rPr>
+        <w:t xml:space="preserve"> </w:t>
+      </w:r>
+      <w:r>
+        <w:rPr>
+          <w:rFonts w:ascii="Calibri" w:hAnsi="Calibri" w:cs="Calibri"/>
+          <w:sz w:val="18"/>
+          <w:szCs w:val="20"/>
+        </w:rPr>
+        <w:t xml:space="preserve">attrition, </w:t>
+      </w:r>
+      <w:r>
+        <w:rPr>
+          <w:rFonts w:ascii="Calibri" w:hAnsi="Calibri" w:cs="Calibri"/>
+          <w:sz w:val="18"/>
+          <w:szCs w:val="20"/>
+        </w:rPr>
+        <w:t>and compliance.</w:t>
       </w:r>
     </w:p>
     <w:p>
@@ -831,7 +869,7 @@
           <w:sz w:val="18"/>
           <w:szCs w:val="20"/>
         </w:rPr>
-        <w:t>Coordinated</w:t>
+        <w:t>C</w:t>
       </w:r>
       <w:r>
         <w:rPr>
@@ -839,7 +877,7 @@
           <w:sz w:val="18"/>
           <w:szCs w:val="20"/>
         </w:rPr>
-        <w:t xml:space="preserve"> knowledge transfers and compliance, contributing to successful product rollouts. Also contributed to </w:t>
+        <w:t xml:space="preserve">ontributed to </w:t>
       </w:r>
       <w:proofErr w:type="spellStart"/>
       <w:r>
@@ -963,11 +1001,23 @@
           <w:sz w:val="18"/>
           <w:szCs w:val="20"/>
         </w:rPr>
-        <w:t xml:space="preserve"> CCAT test takers globally, highlighting strong </w:t>
+        <w:t xml:space="preserve"> CCAT test takers globally, highlighting </w:t>
       </w:r>
       <w:r>
         <w:rPr>
           <w:rFonts w:ascii="Calibri" w:hAnsi="Calibri" w:cs="Calibri"/>
+          <w:b/>
+          <w:bCs/>
+          <w:sz w:val="18"/>
+          <w:szCs w:val="20"/>
+        </w:rPr>
+        <w:t xml:space="preserve">strong </w:t>
+      </w:r>
+      <w:r>
+        <w:rPr>
+          <w:rFonts w:ascii="Calibri" w:hAnsi="Calibri" w:cs="Calibri"/>
+          <w:b/>
+          <w:bCs/>
           <w:sz w:val="18"/>
           <w:szCs w:val="20"/>
         </w:rPr>
@@ -1069,10 +1119,12 @@
       <w:r>
         <w:rPr>
           <w:rFonts w:ascii="Calibri" w:hAnsi="Calibri" w:cs="Calibri"/>
+          <w:b/>
+          <w:bCs/>
           <w:sz w:val="18"/>
           <w:szCs w:val="20"/>
         </w:rPr>
-        <w:t>end-to-end architecture design and implementation</w:t>
+        <w:t>end-to-end architecture</w:t>
       </w:r>
       <w:r>
         <w:rPr>
@@ -1080,7 +1132,63 @@
           <w:sz w:val="18"/>
           <w:szCs w:val="20"/>
         </w:rPr>
-        <w:t xml:space="preserve"> for multiple platforms.</w:t>
+        <w:t xml:space="preserve"> design and implementation</w:t>
+      </w:r>
+      <w:r>
+        <w:rPr>
+          <w:rFonts w:ascii="Calibri" w:hAnsi="Calibri" w:cs="Calibri"/>
+          <w:sz w:val="18"/>
+          <w:szCs w:val="20"/>
+        </w:rPr>
+        <w:t xml:space="preserve"> for </w:t>
+      </w:r>
+      <w:r>
+        <w:rPr>
+          <w:rFonts w:ascii="Calibri" w:hAnsi="Calibri" w:cs="Calibri"/>
+          <w:b/>
+          <w:bCs/>
+          <w:sz w:val="18"/>
+          <w:szCs w:val="20"/>
+        </w:rPr>
+        <w:t>over 10</w:t>
+      </w:r>
+      <w:r>
+        <w:rPr>
+          <w:rFonts w:ascii="Calibri" w:hAnsi="Calibri" w:cs="Calibri"/>
+          <w:b/>
+          <w:bCs/>
+          <w:sz w:val="18"/>
+          <w:szCs w:val="20"/>
+        </w:rPr>
+        <w:t xml:space="preserve"> </w:t>
+      </w:r>
+      <w:r>
+        <w:rPr>
+          <w:rFonts w:ascii="Calibri" w:hAnsi="Calibri" w:cs="Calibri"/>
+          <w:b/>
+          <w:bCs/>
+          <w:sz w:val="18"/>
+          <w:szCs w:val="20"/>
+        </w:rPr>
+        <w:t xml:space="preserve">software </w:t>
+      </w:r>
+      <w:r>
+        <w:rPr>
+          <w:rFonts w:ascii="Calibri" w:hAnsi="Calibri" w:cs="Calibri"/>
+          <w:b/>
+          <w:bCs/>
+          <w:sz w:val="18"/>
+          <w:szCs w:val="20"/>
+        </w:rPr>
+        <w:t>platforms</w:t>
+      </w:r>
+      <w:r>
+        <w:rPr>
+          <w:rFonts w:ascii="Calibri" w:hAnsi="Calibri" w:cs="Calibri"/>
+          <w:sz w:val="18"/>
+          <w:szCs w:val="20"/>
+        </w:rPr>
+        <w:t>.</w:t>
       </w:r>
     </w:p>
     <w:p>
@@ -1111,7 +1219,79 @@
           <w:sz w:val="18"/>
           <w:szCs w:val="20"/>
         </w:rPr>
-        <w:t xml:space="preserve"> cost-effective measures, infrastructure, and deployments, demonstrating a </w:t>
+        <w:t xml:space="preserve"> </w:t>
+      </w:r>
+      <w:r>
+        <w:rPr>
+          <w:rFonts w:ascii="Calibri" w:hAnsi="Calibri" w:cs="Calibri"/>
+          <w:b/>
+          <w:bCs/>
+          <w:sz w:val="18"/>
+          <w:szCs w:val="20"/>
+        </w:rPr>
+        <w:t>cost-</w:t>
+      </w:r>
+      <w:r>
+        <w:rPr>
+          <w:rFonts w:ascii="Calibri" w:hAnsi="Calibri" w:cs="Calibri"/>
+          <w:b/>
+          <w:bCs/>
+          <w:sz w:val="18"/>
+          <w:szCs w:val="20"/>
+        </w:rPr>
+        <w:t xml:space="preserve">saving </w:t>
+      </w:r>
+      <w:r>
+        <w:rPr>
+          <w:rFonts w:ascii="Calibri" w:hAnsi="Calibri" w:cs="Calibri"/>
+          <w:b/>
+          <w:bCs/>
+          <w:sz w:val="18"/>
+          <w:szCs w:val="20"/>
+        </w:rPr>
+        <w:t>measures</w:t>
+      </w:r>
+      <w:r>
+        <w:rPr>
+          <w:rFonts w:ascii="Calibri" w:hAnsi="Calibri" w:cs="Calibri"/>
+          <w:sz w:val="18"/>
+          <w:szCs w:val="20"/>
+        </w:rPr>
+        <w:t xml:space="preserve">, infrastructure, and deployments, </w:t>
+      </w:r>
+      <w:r>
+        <w:rPr>
+          <w:rFonts w:ascii="Calibri" w:hAnsi="Calibri" w:cs="Calibri"/>
+          <w:sz w:val="18"/>
+          <w:szCs w:val="20"/>
+        </w:rPr>
+        <w:t xml:space="preserve">on </w:t>
+      </w:r>
+      <w:r>
+        <w:rPr>
+          <w:rFonts w:ascii="Calibri" w:hAnsi="Calibri" w:cs="Calibri"/>
+          <w:b/>
+          <w:bCs/>
+          <w:sz w:val="18"/>
+          <w:szCs w:val="20"/>
+        </w:rPr>
+        <w:t>at least 5 occasions</w:t>
+      </w:r>
+      <w:r>
+        <w:rPr>
+          <w:rFonts w:ascii="Calibri" w:hAnsi="Calibri" w:cs="Calibri"/>
+          <w:sz w:val="18"/>
+          <w:szCs w:val="20"/>
+        </w:rPr>
+        <w:t xml:space="preserve"> </w:t>
+      </w:r>
+      <w:r>
+        <w:rPr>
+          <w:rFonts w:ascii="Calibri" w:hAnsi="Calibri" w:cs="Calibri"/>
+          <w:sz w:val="18"/>
+          <w:szCs w:val="20"/>
+        </w:rPr>
+        <w:t xml:space="preserve">demonstrating a </w:t>
       </w:r>
       <w:r>
         <w:rPr>
@@ -31835,6 +32015,7 @@
     <w:rsid w:val="004B6909"/>
     <w:rsid w:val="0051196B"/>
     <w:rsid w:val="00513A6E"/>
+    <w:rsid w:val="005B5F65"/>
     <w:rsid w:val="005C7CFF"/>
     <w:rsid w:val="007B17CD"/>
     <w:rsid w:val="007B25EE"/>
@@ -31844,6 +32025,7 @@
     <w:rsid w:val="00A25C69"/>
     <w:rsid w:val="00A46C82"/>
     <w:rsid w:val="00AF5294"/>
+    <w:rsid w:val="00AF570E"/>
     <w:rsid w:val="00BD5A6D"/>
     <w:rsid w:val="00BD5C00"/>
     <w:rsid w:val="00BE5A28"/>

</xml_diff>

<commit_message>
Insync with shorter version
</commit_message>
<xml_diff>
--- a/mani-resume.docx
+++ b/mani-resume.docx
@@ -343,16 +343,14 @@
         </w:rPr>
         <w:t xml:space="preserve">With over 15 years of experience in software engineering and a specialized focus in technical product management for the past six years, I've led key initiatives that have driven operational efficiency and business growth. My expertise </w:t>
       </w:r>
-      <w:proofErr w:type="gramStart"/>
       <w:r>
         <w:rPr>
           <w:rFonts w:ascii="Calibri" w:hAnsi="Calibri" w:cs="Calibri"/>
           <w:sz w:val="18"/>
           <w:szCs w:val="18"/>
         </w:rPr>
-        <w:t>spans across</w:t>
+        <w:t>spans</w:t>
       </w:r>
-      <w:proofErr w:type="gramEnd"/>
       <w:r>
         <w:rPr>
           <w:rFonts w:ascii="Calibri" w:hAnsi="Calibri" w:cs="Calibri"/>
@@ -895,25 +893,7 @@
           <w:sz w:val="18"/>
           <w:szCs w:val="20"/>
         </w:rPr>
-        <w:t xml:space="preserve">ontributed to </w:t>
-      </w:r>
-      <w:proofErr w:type="spellStart"/>
-      <w:r>
-        <w:rPr>
-          <w:rFonts w:ascii="Calibri" w:hAnsi="Calibri" w:cs="Calibri"/>
-          <w:sz w:val="18"/>
-          <w:szCs w:val="20"/>
-        </w:rPr>
-        <w:t>CloudFix</w:t>
-      </w:r>
-      <w:proofErr w:type="spellEnd"/>
-      <w:r>
-        <w:rPr>
-          <w:rFonts w:ascii="Calibri" w:hAnsi="Calibri" w:cs="Calibri"/>
-          <w:sz w:val="18"/>
-          <w:szCs w:val="20"/>
-        </w:rPr>
-        <w:t xml:space="preserve"> specs, resulting in annual internal savings of </w:t>
+        <w:t xml:space="preserve">ontributed to CloudFix specs, resulting in annual internal savings of </w:t>
       </w:r>
       <w:r>
         <w:rPr>
@@ -1725,9 +1705,16 @@
           <w:sz w:val="18"/>
           <w:szCs w:val="18"/>
         </w:rPr>
-        <w:t xml:space="preserve"> (API Gateway, AppSync, Lambda, </w:t>
+        <w:t xml:space="preserve"> (API Gateway, AppSync, Lambda, EventBridge, Step Functions) | </w:t>
       </w:r>
-      <w:proofErr w:type="spellStart"/>
+      <w:r>
+        <w:rPr>
+          <w:rFonts w:ascii="Calibri" w:hAnsi="Calibri" w:cs="Calibri"/>
+          <w:sz w:val="18"/>
+          <w:szCs w:val="18"/>
+        </w:rPr>
+        <w:t>Cloud Technologies</w:t>
+      </w:r>
       <w:r>
         <w:rPr>
           <w:rFonts w:ascii="Calibri" w:hAnsi="Calibri" w:cs="Calibri"/>
@@ -1736,9 +1723,16 @@
           <w:sz w:val="18"/>
           <w:szCs w:val="18"/>
         </w:rPr>
-        <w:t>EventBridge</w:t>
+        <w:t xml:space="preserve"> (AWS, GCP) | </w:t>
       </w:r>
-      <w:proofErr w:type="spellEnd"/>
+      <w:r>
+        <w:rPr>
+          <w:rFonts w:ascii="Calibri" w:hAnsi="Calibri" w:cs="Calibri"/>
+          <w:sz w:val="18"/>
+          <w:szCs w:val="18"/>
+        </w:rPr>
+        <w:t>Release Management</w:t>
+      </w:r>
       <w:r>
         <w:rPr>
           <w:rFonts w:ascii="Calibri" w:hAnsi="Calibri" w:cs="Calibri"/>
@@ -1747,7 +1741,7 @@
           <w:sz w:val="18"/>
           <w:szCs w:val="18"/>
         </w:rPr>
-        <w:t xml:space="preserve">, Step Functions) | </w:t>
+        <w:t xml:space="preserve"> (Gradle, Maven, Jenkins) | </w:t>
       </w:r>
       <w:r>
         <w:rPr>
@@ -1755,7 +1749,7 @@
           <w:sz w:val="18"/>
           <w:szCs w:val="18"/>
         </w:rPr>
-        <w:t>Cloud Technologies</w:t>
+        <w:t>Programming Languages</w:t>
       </w:r>
       <w:r>
         <w:rPr>
@@ -1765,7 +1759,7 @@
           <w:sz w:val="18"/>
           <w:szCs w:val="18"/>
         </w:rPr>
-        <w:t xml:space="preserve"> (AWS, GCP) | </w:t>
+        <w:t xml:space="preserve"> (Java, Groovy, Javascript, Python) | </w:t>
       </w:r>
       <w:r>
         <w:rPr>
@@ -1773,7 +1767,7 @@
           <w:sz w:val="18"/>
           <w:szCs w:val="18"/>
         </w:rPr>
-        <w:t>Release Management</w:t>
+        <w:t>Testing</w:t>
       </w:r>
       <w:r>
         <w:rPr>
@@ -1783,7 +1777,7 @@
           <w:sz w:val="18"/>
           <w:szCs w:val="18"/>
         </w:rPr>
-        <w:t xml:space="preserve"> (Gradle, Maven, Jenkins) | </w:t>
+        <w:t xml:space="preserve"> (UAT, Alpha, Beta, A/B Testing) | </w:t>
       </w:r>
       <w:r>
         <w:rPr>
@@ -1791,7 +1785,15 @@
           <w:sz w:val="18"/>
           <w:szCs w:val="18"/>
         </w:rPr>
-        <w:t>Programming Languages</w:t>
+        <w:t>Data</w:t>
+      </w:r>
+      <w:r>
+        <w:rPr>
+          <w:rFonts w:ascii="Calibri" w:hAnsi="Calibri" w:cs="Calibri"/>
+          <w:sz w:val="18"/>
+          <w:szCs w:val="18"/>
+        </w:rPr>
+        <w:t>bases</w:t>
       </w:r>
       <w:r>
         <w:rPr>
@@ -1801,9 +1803,16 @@
           <w:sz w:val="18"/>
           <w:szCs w:val="18"/>
         </w:rPr>
-        <w:t xml:space="preserve"> (Java, Groovy, </w:t>
+        <w:t xml:space="preserve"> (MySQL, PostgreSQL, MongoDB, DynamoDB, Neptune, Redis, Athena) | </w:t>
       </w:r>
-      <w:proofErr w:type="spellStart"/>
+      <w:r>
+        <w:rPr>
+          <w:rFonts w:ascii="Calibri" w:hAnsi="Calibri" w:cs="Calibri"/>
+          <w:sz w:val="18"/>
+          <w:szCs w:val="18"/>
+        </w:rPr>
+        <w:t>Containers</w:t>
+      </w:r>
       <w:r>
         <w:rPr>
           <w:rFonts w:ascii="Calibri" w:hAnsi="Calibri" w:cs="Calibri"/>
@@ -1812,9 +1821,16 @@
           <w:sz w:val="18"/>
           <w:szCs w:val="18"/>
         </w:rPr>
-        <w:t>Javascript</w:t>
+        <w:t xml:space="preserve"> (Docker, K8s) | </w:t>
       </w:r>
-      <w:proofErr w:type="spellEnd"/>
+      <w:r>
+        <w:rPr>
+          <w:rFonts w:ascii="Calibri" w:hAnsi="Calibri" w:cs="Calibri"/>
+          <w:sz w:val="18"/>
+          <w:szCs w:val="18"/>
+        </w:rPr>
+        <w:t>API</w:t>
+      </w:r>
       <w:r>
         <w:rPr>
           <w:rFonts w:ascii="Calibri" w:hAnsi="Calibri" w:cs="Calibri"/>
@@ -1823,7 +1839,7 @@
           <w:sz w:val="18"/>
           <w:szCs w:val="18"/>
         </w:rPr>
-        <w:t xml:space="preserve">, Python) | </w:t>
+        <w:t xml:space="preserve"> (REST, GraphQL) | </w:t>
       </w:r>
       <w:r>
         <w:rPr>
@@ -1831,7 +1847,7 @@
           <w:sz w:val="18"/>
           <w:szCs w:val="18"/>
         </w:rPr>
-        <w:t>Testing</w:t>
+        <w:t>VCS</w:t>
       </w:r>
       <w:r>
         <w:rPr>
@@ -1841,7 +1857,7 @@
           <w:sz w:val="18"/>
           <w:szCs w:val="18"/>
         </w:rPr>
-        <w:t xml:space="preserve"> (UAT, Alpha, Beta, A/B Testing) | </w:t>
+        <w:t xml:space="preserve"> (Git, SVN, CVS) | </w:t>
       </w:r>
       <w:r>
         <w:rPr>
@@ -1849,15 +1865,7 @@
           <w:sz w:val="18"/>
           <w:szCs w:val="18"/>
         </w:rPr>
-        <w:t>Data</w:t>
-      </w:r>
-      <w:r>
-        <w:rPr>
-          <w:rFonts w:ascii="Calibri" w:hAnsi="Calibri" w:cs="Calibri"/>
-          <w:sz w:val="18"/>
-          <w:szCs w:val="18"/>
-        </w:rPr>
-        <w:t>bases</w:t>
+        <w:t>Prototyping</w:t>
       </w:r>
       <w:r>
         <w:rPr>
@@ -1867,7 +1875,7 @@
           <w:sz w:val="18"/>
           <w:szCs w:val="18"/>
         </w:rPr>
-        <w:t xml:space="preserve"> (MySQL, PostgreSQL, MongoDB, DynamoDB, Neptune, Redis, Athena) | </w:t>
+        <w:t xml:space="preserve"> (Figma, Balsamiq) | </w:t>
       </w:r>
       <w:r>
         <w:rPr>
@@ -1875,7 +1883,7 @@
           <w:sz w:val="18"/>
           <w:szCs w:val="18"/>
         </w:rPr>
-        <w:t>Containers</w:t>
+        <w:t xml:space="preserve">Messaging </w:t>
       </w:r>
       <w:r>
         <w:rPr>
@@ -1885,7 +1893,7 @@
           <w:sz w:val="18"/>
           <w:szCs w:val="18"/>
         </w:rPr>
-        <w:t xml:space="preserve"> (Docker, K8s) | </w:t>
+        <w:t xml:space="preserve">(SNS, Kinesis, Kafka) | </w:t>
       </w:r>
       <w:r>
         <w:rPr>
@@ -1893,7 +1901,7 @@
           <w:sz w:val="18"/>
           <w:szCs w:val="18"/>
         </w:rPr>
-        <w:t>API</w:t>
+        <w:t>Diagramming</w:t>
       </w:r>
       <w:r>
         <w:rPr>
@@ -1903,9 +1911,16 @@
           <w:sz w:val="18"/>
           <w:szCs w:val="18"/>
         </w:rPr>
-        <w:t xml:space="preserve"> (REST, </w:t>
+        <w:t xml:space="preserve"> (Lucidchart, Draw.io) | </w:t>
       </w:r>
-      <w:proofErr w:type="spellStart"/>
+      <w:r>
+        <w:rPr>
+          <w:rFonts w:ascii="Calibri" w:hAnsi="Calibri" w:cs="Calibri"/>
+          <w:sz w:val="18"/>
+          <w:szCs w:val="18"/>
+        </w:rPr>
+        <w:t>Data Visualization</w:t>
+      </w:r>
       <w:r>
         <w:rPr>
           <w:rFonts w:ascii="Calibri" w:hAnsi="Calibri" w:cs="Calibri"/>
@@ -1914,152 +1929,7 @@
           <w:sz w:val="18"/>
           <w:szCs w:val="18"/>
         </w:rPr>
-        <w:t>GraphQL</w:t>
-      </w:r>
-      <w:proofErr w:type="spellEnd"/>
-      <w:r>
-        <w:rPr>
-          <w:rFonts w:ascii="Calibri" w:hAnsi="Calibri" w:cs="Calibri"/>
-          <w:b w:val="0"/>
-          <w:bCs/>
-          <w:sz w:val="18"/>
-          <w:szCs w:val="18"/>
-        </w:rPr>
-        <w:t xml:space="preserve">) | </w:t>
-      </w:r>
-      <w:r>
-        <w:rPr>
-          <w:rFonts w:ascii="Calibri" w:hAnsi="Calibri" w:cs="Calibri"/>
-          <w:sz w:val="18"/>
-          <w:szCs w:val="18"/>
-        </w:rPr>
-        <w:t>VCS</w:t>
-      </w:r>
-      <w:r>
-        <w:rPr>
-          <w:rFonts w:ascii="Calibri" w:hAnsi="Calibri" w:cs="Calibri"/>
-          <w:b w:val="0"/>
-          <w:bCs/>
-          <w:sz w:val="18"/>
-          <w:szCs w:val="18"/>
-        </w:rPr>
-        <w:t xml:space="preserve"> (Git, SVN, CVS) | </w:t>
-      </w:r>
-      <w:r>
-        <w:rPr>
-          <w:rFonts w:ascii="Calibri" w:hAnsi="Calibri" w:cs="Calibri"/>
-          <w:sz w:val="18"/>
-          <w:szCs w:val="18"/>
-        </w:rPr>
-        <w:t>Prototyping</w:t>
-      </w:r>
-      <w:r>
-        <w:rPr>
-          <w:rFonts w:ascii="Calibri" w:hAnsi="Calibri" w:cs="Calibri"/>
-          <w:b w:val="0"/>
-          <w:bCs/>
-          <w:sz w:val="18"/>
-          <w:szCs w:val="18"/>
-        </w:rPr>
-        <w:t xml:space="preserve"> (Figma, Balsamiq) | </w:t>
-      </w:r>
-      <w:r>
-        <w:rPr>
-          <w:rFonts w:ascii="Calibri" w:hAnsi="Calibri" w:cs="Calibri"/>
-          <w:sz w:val="18"/>
-          <w:szCs w:val="18"/>
-        </w:rPr>
-        <w:t xml:space="preserve">Messaging </w:t>
-      </w:r>
-      <w:r>
-        <w:rPr>
-          <w:rFonts w:ascii="Calibri" w:hAnsi="Calibri" w:cs="Calibri"/>
-          <w:b w:val="0"/>
-          <w:bCs/>
-          <w:sz w:val="18"/>
-          <w:szCs w:val="18"/>
-        </w:rPr>
-        <w:t xml:space="preserve">(SNS, Kinesis, Kafka) | </w:t>
-      </w:r>
-      <w:r>
-        <w:rPr>
-          <w:rFonts w:ascii="Calibri" w:hAnsi="Calibri" w:cs="Calibri"/>
-          <w:sz w:val="18"/>
-          <w:szCs w:val="18"/>
-        </w:rPr>
-        <w:t>Diagramming</w:t>
-      </w:r>
-      <w:r>
-        <w:rPr>
-          <w:rFonts w:ascii="Calibri" w:hAnsi="Calibri" w:cs="Calibri"/>
-          <w:b w:val="0"/>
-          <w:bCs/>
-          <w:sz w:val="18"/>
-          <w:szCs w:val="18"/>
-        </w:rPr>
-        <w:t xml:space="preserve"> (</w:t>
-      </w:r>
-      <w:proofErr w:type="spellStart"/>
-      <w:r>
-        <w:rPr>
-          <w:rFonts w:ascii="Calibri" w:hAnsi="Calibri" w:cs="Calibri"/>
-          <w:b w:val="0"/>
-          <w:bCs/>
-          <w:sz w:val="18"/>
-          <w:szCs w:val="18"/>
-        </w:rPr>
-        <w:t>Lucidchart</w:t>
-      </w:r>
-      <w:proofErr w:type="spellEnd"/>
-      <w:r>
-        <w:rPr>
-          <w:rFonts w:ascii="Calibri" w:hAnsi="Calibri" w:cs="Calibri"/>
-          <w:b w:val="0"/>
-          <w:bCs/>
-          <w:sz w:val="18"/>
-          <w:szCs w:val="18"/>
-        </w:rPr>
-        <w:t xml:space="preserve">, Draw.io) | </w:t>
-      </w:r>
-      <w:r>
-        <w:rPr>
-          <w:rFonts w:ascii="Calibri" w:hAnsi="Calibri" w:cs="Calibri"/>
-          <w:sz w:val="18"/>
-          <w:szCs w:val="18"/>
-        </w:rPr>
-        <w:t>Data Visualization</w:t>
-      </w:r>
-      <w:r>
-        <w:rPr>
-          <w:rFonts w:ascii="Calibri" w:hAnsi="Calibri" w:cs="Calibri"/>
-          <w:b w:val="0"/>
-          <w:bCs/>
-          <w:sz w:val="18"/>
-          <w:szCs w:val="18"/>
-        </w:rPr>
-        <w:t xml:space="preserve"> (</w:t>
-      </w:r>
-      <w:proofErr w:type="spellStart"/>
-      <w:r>
-        <w:rPr>
-          <w:rFonts w:ascii="Calibri" w:hAnsi="Calibri" w:cs="Calibri"/>
-          <w:b w:val="0"/>
-          <w:bCs/>
-          <w:sz w:val="18"/>
-          <w:szCs w:val="18"/>
-        </w:rPr>
-        <w:t>Quicksight</w:t>
-      </w:r>
-      <w:proofErr w:type="spellEnd"/>
-      <w:r>
-        <w:rPr>
-          <w:rFonts w:ascii="Calibri" w:hAnsi="Calibri" w:cs="Calibri"/>
-          <w:b w:val="0"/>
-          <w:bCs/>
-          <w:sz w:val="18"/>
-          <w:szCs w:val="18"/>
-        </w:rPr>
-        <w:t>, Grafana)</w:t>
+        <w:t xml:space="preserve"> (Quicksight, Grafana)</w:t>
       </w:r>
     </w:p>
     <w:p>
@@ -2192,7 +2062,6 @@
         </w:rPr>
       </w:pPr>
       <w:hyperlink r:id="rId16" w:history="1">
-        <w:proofErr w:type="spellStart"/>
         <w:r>
           <w:rPr>
             <w:rStyle w:val="Hyperlink"/>
@@ -2202,43 +2071,7 @@
             <w:sz w:val="18"/>
             <w:szCs w:val="18"/>
           </w:rPr>
-          <w:t>freeCodeCamp</w:t>
-        </w:r>
-        <w:proofErr w:type="spellEnd"/>
-        <w:r>
-          <w:rPr>
-            <w:rStyle w:val="Hyperlink"/>
-            <w:rFonts w:ascii="Calibri" w:eastAsiaTheme="majorEastAsia" w:hAnsi="Calibri" w:cs="Calibri"/>
-            <w:bCs/>
-            <w:spacing w:val="-10"/>
-            <w:sz w:val="18"/>
-            <w:szCs w:val="18"/>
-          </w:rPr>
-          <w:t xml:space="preserve"> – </w:t>
-        </w:r>
-        <w:proofErr w:type="spellStart"/>
-        <w:r>
-          <w:rPr>
-            <w:rStyle w:val="Hyperlink"/>
-            <w:rFonts w:ascii="Calibri" w:eastAsiaTheme="majorEastAsia" w:hAnsi="Calibri" w:cs="Calibri"/>
-            <w:bCs/>
-            <w:spacing w:val="-10"/>
-            <w:sz w:val="18"/>
-            <w:szCs w:val="18"/>
-          </w:rPr>
-          <w:t>Javascript</w:t>
-        </w:r>
-        <w:proofErr w:type="spellEnd"/>
-        <w:r>
-          <w:rPr>
-            <w:rStyle w:val="Hyperlink"/>
-            <w:rFonts w:ascii="Calibri" w:eastAsiaTheme="majorEastAsia" w:hAnsi="Calibri" w:cs="Calibri"/>
-            <w:bCs/>
-            <w:spacing w:val="-10"/>
-            <w:sz w:val="18"/>
-            <w:szCs w:val="18"/>
-          </w:rPr>
-          <w:t xml:space="preserve"> Algorithms and Data Structures</w:t>
+          <w:t>freeCodeCamp – Javascript Algorithms and Data Structures</w:t>
         </w:r>
       </w:hyperlink>
       <w:r>
@@ -2472,7 +2305,7 @@
           <w:sz w:val="18"/>
           <w:szCs w:val="18"/>
         </w:rPr>
-        <w:t>8</w:t>
+        <w:t>7</w:t>
       </w:r>
       <w:r>
         <w:rPr>
@@ -2542,25 +2375,7 @@
           <w:sz w:val="18"/>
           <w:szCs w:val="20"/>
         </w:rPr>
-        <w:t xml:space="preserve">Executed initiatives that resulted in over $15M in cost savings, ultimately leading to a new cost optimization product called </w:t>
-      </w:r>
-      <w:proofErr w:type="spellStart"/>
-      <w:r>
-        <w:rPr>
-          <w:rFonts w:ascii="Calibri" w:hAnsi="Calibri" w:cs="Calibri"/>
-          <w:sz w:val="18"/>
-          <w:szCs w:val="20"/>
-        </w:rPr>
-        <w:t>CloudFix</w:t>
-      </w:r>
-      <w:proofErr w:type="spellEnd"/>
-      <w:r>
-        <w:rPr>
-          <w:rFonts w:ascii="Calibri" w:hAnsi="Calibri" w:cs="Calibri"/>
-          <w:sz w:val="18"/>
-          <w:szCs w:val="20"/>
-        </w:rPr>
-        <w:t xml:space="preserve"> that saved $100M so far.</w:t>
+        <w:t>Executed initiatives that resulted in over $15M in cost savings, ultimately leading to a new cost optimization product called CloudFix that saved $100M.</w:t>
       </w:r>
     </w:p>
     <w:p>
@@ -2583,25 +2398,7 @@
           <w:sz w:val="18"/>
           <w:szCs w:val="20"/>
         </w:rPr>
-        <w:t xml:space="preserve">Collaborated closely with a retiring VP, co-managing a team of 60+ Technical Product Managers, setting up productivity </w:t>
-      </w:r>
-      <w:proofErr w:type="gramStart"/>
-      <w:r>
-        <w:rPr>
-          <w:rFonts w:ascii="Calibri" w:hAnsi="Calibri" w:cs="Calibri"/>
-          <w:sz w:val="18"/>
-          <w:szCs w:val="20"/>
-        </w:rPr>
-        <w:t>monitoring, and</w:t>
-      </w:r>
-      <w:proofErr w:type="gramEnd"/>
-      <w:r>
-        <w:rPr>
-          <w:rFonts w:ascii="Calibri" w:hAnsi="Calibri" w:cs="Calibri"/>
-          <w:sz w:val="18"/>
-          <w:szCs w:val="20"/>
-        </w:rPr>
-        <w:t xml:space="preserve"> preparing to step into the VP of TPM role.</w:t>
+        <w:t>Collaborated closely with a retiring VP, co-managing a team of 60+ Technical Product Managers, setting up productivity monitoring, and preparing to step into the VP of TPM role.</w:t>
       </w:r>
     </w:p>
     <w:p>
@@ -2624,7 +2421,7 @@
           <w:sz w:val="18"/>
           <w:szCs w:val="20"/>
         </w:rPr>
-        <w:t>Crafted technical specifications incorporating critical technical decisions derived from thorough experimentation and analysis.</w:t>
+        <w:t>Crafted technical specs incorporating critical technical decisions derived from thorough experimentation and analysis.</w:t>
       </w:r>
     </w:p>
     <w:p>
@@ -2709,7 +2506,7 @@
           <w:sz w:val="18"/>
           <w:szCs w:val="18"/>
         </w:rPr>
-        <w:t xml:space="preserve"> – Jul 20</w:t>
+        <w:t xml:space="preserve"> – </w:t>
       </w:r>
       <w:r>
         <w:rPr>
@@ -2717,7 +2514,31 @@
           <w:sz w:val="18"/>
           <w:szCs w:val="18"/>
         </w:rPr>
-        <w:t>18</w:t>
+        <w:t>Aug</w:t>
+      </w:r>
+      <w:r>
+        <w:rPr>
+          <w:rFonts w:ascii="Calibri" w:hAnsi="Calibri" w:cs="Calibri"/>
+          <w:sz w:val="18"/>
+          <w:szCs w:val="18"/>
+        </w:rPr>
+        <w:t xml:space="preserve"> 20</w:t>
+      </w:r>
+      <w:r>
+        <w:rPr>
+          <w:rFonts w:ascii="Calibri" w:hAnsi="Calibri" w:cs="Calibri"/>
+          <w:sz w:val="18"/>
+          <w:szCs w:val="18"/>
+        </w:rPr>
+        <w:t>1</w:t>
+      </w:r>
+      <w:r>
+        <w:rPr>
+          <w:rFonts w:ascii="Calibri" w:hAnsi="Calibri" w:cs="Calibri"/>
+          <w:sz w:val="18"/>
+          <w:szCs w:val="18"/>
+        </w:rPr>
+        <w:t>7</w:t>
       </w:r>
     </w:p>
     <w:p>
@@ -2825,21 +2646,12 @@
           <w:szCs w:val="24"/>
         </w:rPr>
       </w:pPr>
-      <w:proofErr w:type="spellStart"/>
       <w:r>
         <w:rPr>
           <w:rFonts w:ascii="Calibri" w:hAnsi="Calibri" w:cs="Calibri"/>
           <w:highlight w:val="lightGray"/>
         </w:rPr>
-        <w:t>Tissow</w:t>
-      </w:r>
-      <w:proofErr w:type="spellEnd"/>
-      <w:r>
-        <w:rPr>
-          <w:rFonts w:ascii="Calibri" w:hAnsi="Calibri" w:cs="Calibri"/>
-          <w:highlight w:val="lightGray"/>
-        </w:rPr>
-        <w:t xml:space="preserve"> Technology Ventures, LLP.</w:t>
+        <w:t>Tissow Technology Ventures, LLP.</w:t>
       </w:r>
       <w:r>
         <w:rPr>
@@ -2900,7 +2712,7 @@
           <w:sz w:val="18"/>
           <w:szCs w:val="18"/>
         </w:rPr>
-        <w:t>Nov</w:t>
+        <w:t>Oct</w:t>
       </w:r>
       <w:r>
         <w:rPr>
@@ -2971,25 +2783,7 @@
           <w:sz w:val="18"/>
           <w:szCs w:val="20"/>
         </w:rPr>
-        <w:t xml:space="preserve">Directed the end-to-end architecture design, software development, implementation, and maintenance of </w:t>
-      </w:r>
-      <w:proofErr w:type="spellStart"/>
-      <w:r>
-        <w:rPr>
-          <w:rFonts w:ascii="Calibri" w:hAnsi="Calibri" w:cs="Calibri"/>
-          <w:sz w:val="18"/>
-          <w:szCs w:val="20"/>
-        </w:rPr>
-        <w:t>Humingo</w:t>
-      </w:r>
-      <w:proofErr w:type="spellEnd"/>
-      <w:r>
-        <w:rPr>
-          <w:rFonts w:ascii="Calibri" w:hAnsi="Calibri" w:cs="Calibri"/>
-          <w:sz w:val="18"/>
-          <w:szCs w:val="20"/>
-        </w:rPr>
-        <w:t>, an e-commerce product aggregation and discovery platform.</w:t>
+        <w:t>Directed the end-to-end architecture design, software development, implementation, and maintenance of Humingo, an e-commerce product aggregation and discovery platform.</w:t>
       </w:r>
     </w:p>
     <w:p>
@@ -3012,25 +2806,7 @@
           <w:sz w:val="18"/>
           <w:szCs w:val="20"/>
         </w:rPr>
-        <w:t xml:space="preserve">Successfully revamped </w:t>
-      </w:r>
-      <w:proofErr w:type="spellStart"/>
-      <w:r>
-        <w:rPr>
-          <w:rFonts w:ascii="Calibri" w:hAnsi="Calibri" w:cs="Calibri"/>
-          <w:sz w:val="18"/>
-          <w:szCs w:val="20"/>
-        </w:rPr>
-        <w:t>Ticketgoose</w:t>
-      </w:r>
-      <w:proofErr w:type="spellEnd"/>
-      <w:r>
-        <w:rPr>
-          <w:rFonts w:ascii="Calibri" w:hAnsi="Calibri" w:cs="Calibri"/>
-          <w:sz w:val="18"/>
-          <w:szCs w:val="20"/>
-        </w:rPr>
-        <w:t>, a bus operator management and ticketing platform, by adopting modern technologies and simplifying the architecture in a 3-month span.</w:t>
+        <w:t>Successfully revamped Ticketgoose, a bus operator management and ticketing platform, by adopting modern technologies and simplifying the architecture in a 3-month span.</w:t>
       </w:r>
     </w:p>
     <w:p>
@@ -3208,25 +2984,7 @@
           <w:sz w:val="18"/>
           <w:szCs w:val="20"/>
         </w:rPr>
-        <w:t xml:space="preserve">Steered the architecture, software development, and deployment of </w:t>
-      </w:r>
-      <w:proofErr w:type="spellStart"/>
-      <w:r>
-        <w:rPr>
-          <w:rFonts w:ascii="Calibri" w:hAnsi="Calibri" w:cs="Calibri"/>
-          <w:sz w:val="18"/>
-          <w:szCs w:val="20"/>
-        </w:rPr>
-        <w:t>Kachyng</w:t>
-      </w:r>
-      <w:proofErr w:type="spellEnd"/>
-      <w:r>
-        <w:rPr>
-          <w:rFonts w:ascii="Calibri" w:hAnsi="Calibri" w:cs="Calibri"/>
-          <w:sz w:val="18"/>
-          <w:szCs w:val="20"/>
-        </w:rPr>
-        <w:t>, a PCI-compliant mobile payments platform featuring single-click checkout and ad placements.</w:t>
+        <w:t>Steered the architecture, software development, and deployment of Kachyng, a PCI-compliant mobile payments platform featuring single-click checkout and ad placements.</w:t>
       </w:r>
     </w:p>
     <w:p>
@@ -3317,7 +3075,7 @@
           <w:sz w:val="18"/>
           <w:szCs w:val="18"/>
         </w:rPr>
-        <w:t>Sep</w:t>
+        <w:t>Aug</w:t>
       </w:r>
       <w:r>
         <w:rPr>
@@ -3444,7 +3202,6 @@
           <w:szCs w:val="24"/>
         </w:rPr>
       </w:pPr>
-      <w:proofErr w:type="spellStart"/>
       <w:r>
         <w:rPr>
           <w:rFonts w:ascii="Calibri" w:hAnsi="Calibri" w:cs="Calibri"/>
@@ -3452,7 +3209,6 @@
         </w:rPr>
         <w:t>YuMe</w:t>
       </w:r>
-      <w:proofErr w:type="spellEnd"/>
       <w:r>
         <w:rPr>
           <w:rFonts w:ascii="Calibri" w:hAnsi="Calibri" w:cs="Calibri"/>
@@ -3681,7 +3437,7 @@
           <w:sz w:val="18"/>
           <w:szCs w:val="18"/>
         </w:rPr>
-        <w:t>Dec</w:t>
+        <w:t>Jan</w:t>
       </w:r>
       <w:r>
         <w:rPr>
@@ -3697,7 +3453,7 @@
           <w:sz w:val="18"/>
           <w:szCs w:val="18"/>
         </w:rPr>
-        <w:t>09</w:t>
+        <w:t>10</w:t>
       </w:r>
     </w:p>
     <w:p>
@@ -3869,25 +3625,13 @@
           <w:szCs w:val="24"/>
         </w:rPr>
       </w:pPr>
-      <w:proofErr w:type="spellStart"/>
-      <w:proofErr w:type="gramStart"/>
       <w:r>
         <w:rPr>
           <w:rFonts w:ascii="Calibri" w:hAnsi="Calibri" w:cs="Calibri"/>
           <w:sz w:val="18"/>
           <w:szCs w:val="24"/>
         </w:rPr>
-        <w:t>B.Sc</w:t>
-      </w:r>
-      <w:proofErr w:type="spellEnd"/>
-      <w:proofErr w:type="gramEnd"/>
-      <w:r>
-        <w:rPr>
-          <w:rFonts w:ascii="Calibri" w:hAnsi="Calibri" w:cs="Calibri"/>
-          <w:sz w:val="18"/>
-          <w:szCs w:val="24"/>
-        </w:rPr>
-        <w:t xml:space="preserve"> Computer Science</w:t>
+        <w:t>B.Sc Computer Science</w:t>
       </w:r>
       <w:r>
         <w:rPr>
@@ -3905,6 +3649,7 @@
         </w:rPr>
         <w:t xml:space="preserve"> </w:t>
       </w:r>
+      <w:bookmarkStart w:id="0" w:name="_Hlk147488343"/>
       <w:r>
         <w:rPr>
           <w:rFonts w:ascii="Calibri" w:hAnsi="Calibri" w:cs="Calibri"/>
@@ -3913,6 +3658,7 @@
         </w:rPr>
         <w:t>Bharathidasan University</w:t>
       </w:r>
+      <w:bookmarkEnd w:id="0"/>
       <w:r>
         <w:rPr>
           <w:rFonts w:ascii="Calibri" w:hAnsi="Calibri" w:cs="Calibri"/>
@@ -32068,6 +31814,7 @@
     <w:rsid w:val="00BE5A28"/>
     <w:rsid w:val="00C750F5"/>
     <w:rsid w:val="00D05506"/>
+    <w:rsid w:val="00D415E2"/>
     <w:rsid w:val="00D43B0C"/>
     <w:rsid w:val="00E00C8D"/>
     <w:rsid w:val="00EA0E86"/>
@@ -32822,23 +32569,12 @@
 </file>
 
 <file path=customXml/item1.xml><?xml version="1.0" encoding="utf-8"?>
-<p:properties xmlns:p="http://schemas.microsoft.com/office/2006/metadata/properties" xmlns:xsi="http://www.w3.org/2001/XMLSchema-instance" xmlns:pc="http://schemas.microsoft.com/office/infopath/2007/PartnerControls">
-  <documentManagement>
-    <_ip_UnifiedCompliancePolicyUIAction xmlns="http://schemas.microsoft.com/sharepoint/v3" xsi:nil="true"/>
-    <Image xmlns="71af3243-3dd4-4a8d-8c0d-dd76da1f02a5">
-      <Url xsi:nil="true"/>
-      <Description xsi:nil="true"/>
-    </Image>
-    <Status xmlns="71af3243-3dd4-4a8d-8c0d-dd76da1f02a5">Not started</Status>
-    <Background xmlns="71af3243-3dd4-4a8d-8c0d-dd76da1f02a5">false</Background>
-    <_ip_UnifiedCompliancePolicyProperties xmlns="http://schemas.microsoft.com/sharepoint/v3" xsi:nil="true"/>
-    <ImageTagsTaxHTField xmlns="71af3243-3dd4-4a8d-8c0d-dd76da1f02a5">
-      <Terms xmlns="http://schemas.microsoft.com/office/infopath/2007/PartnerControls"/>
-    </ImageTagsTaxHTField>
-    <TaxCatchAll xmlns="230e9df3-be65-4c73-a93b-d1236ebd677e" xsi:nil="true"/>
-    <MediaServiceKeyPoints xmlns="71af3243-3dd4-4a8d-8c0d-dd76da1f02a5" xsi:nil="true"/>
-  </documentManagement>
-</p:properties>
+<?mso-contentType ?>
+<FormTemplates xmlns="http://schemas.microsoft.com/sharepoint/v3/contenttype/forms">
+  <Display>DocumentLibraryForm</Display>
+  <Edit>DocumentLibraryForm</Edit>
+  <New>DocumentLibraryForm</New>
+</FormTemplates>
 </file>
 
 <file path=customXml/item2.xml><?xml version="1.0" encoding="utf-8"?>
@@ -33142,22 +32878,29 @@
 </file>
 
 <file path=customXml/item3.xml><?xml version="1.0" encoding="utf-8"?>
-<?mso-contentType ?>
-<FormTemplates xmlns="http://schemas.microsoft.com/sharepoint/v3/contenttype/forms">
-  <Display>DocumentLibraryForm</Display>
-  <Edit>DocumentLibraryForm</Edit>
-  <New>DocumentLibraryForm</New>
-</FormTemplates>
+<p:properties xmlns:p="http://schemas.microsoft.com/office/2006/metadata/properties" xmlns:xsi="http://www.w3.org/2001/XMLSchema-instance" xmlns:pc="http://schemas.microsoft.com/office/infopath/2007/PartnerControls">
+  <documentManagement>
+    <_ip_UnifiedCompliancePolicyUIAction xmlns="http://schemas.microsoft.com/sharepoint/v3" xsi:nil="true"/>
+    <Image xmlns="71af3243-3dd4-4a8d-8c0d-dd76da1f02a5">
+      <Url xsi:nil="true"/>
+      <Description xsi:nil="true"/>
+    </Image>
+    <Status xmlns="71af3243-3dd4-4a8d-8c0d-dd76da1f02a5">Not started</Status>
+    <Background xmlns="71af3243-3dd4-4a8d-8c0d-dd76da1f02a5">false</Background>
+    <_ip_UnifiedCompliancePolicyProperties xmlns="http://schemas.microsoft.com/sharepoint/v3" xsi:nil="true"/>
+    <ImageTagsTaxHTField xmlns="71af3243-3dd4-4a8d-8c0d-dd76da1f02a5">
+      <Terms xmlns="http://schemas.microsoft.com/office/infopath/2007/PartnerControls"/>
+    </ImageTagsTaxHTField>
+    <TaxCatchAll xmlns="230e9df3-be65-4c73-a93b-d1236ebd677e" xsi:nil="true"/>
+    <MediaServiceKeyPoints xmlns="71af3243-3dd4-4a8d-8c0d-dd76da1f02a5" xsi:nil="true"/>
+  </documentManagement>
+</p:properties>
 </file>
 
 <file path=customXml/itemProps1.xml><?xml version="1.0" encoding="utf-8"?>
-<ds:datastoreItem xmlns:ds="http://schemas.openxmlformats.org/officeDocument/2006/customXml" ds:itemID="{80D0490C-BDB1-4A9A-A49C-25CBFE2C5597}">
+<ds:datastoreItem xmlns:ds="http://schemas.openxmlformats.org/officeDocument/2006/customXml" ds:itemID="{D3D0AF68-AC2E-4F8B-9602-D8083AE7A50C}">
   <ds:schemaRefs>
-    <ds:schemaRef ds:uri="http://schemas.microsoft.com/office/2006/metadata/properties"/>
-    <ds:schemaRef ds:uri="http://schemas.microsoft.com/office/infopath/2007/PartnerControls"/>
-    <ds:schemaRef ds:uri="http://schemas.microsoft.com/sharepoint/v3"/>
-    <ds:schemaRef ds:uri="71af3243-3dd4-4a8d-8c0d-dd76da1f02a5"/>
-    <ds:schemaRef ds:uri="230e9df3-be65-4c73-a93b-d1236ebd677e"/>
+    <ds:schemaRef ds:uri="http://schemas.microsoft.com/sharepoint/v3/contenttype/forms"/>
   </ds:schemaRefs>
 </ds:datastoreItem>
 </file>
@@ -33184,9 +32927,13 @@
 </file>
 
 <file path=customXml/itemProps3.xml><?xml version="1.0" encoding="utf-8"?>
-<ds:datastoreItem xmlns:ds="http://schemas.openxmlformats.org/officeDocument/2006/customXml" ds:itemID="{D3D0AF68-AC2E-4F8B-9602-D8083AE7A50C}">
+<ds:datastoreItem xmlns:ds="http://schemas.openxmlformats.org/officeDocument/2006/customXml" ds:itemID="{80D0490C-BDB1-4A9A-A49C-25CBFE2C5597}">
   <ds:schemaRefs>
-    <ds:schemaRef ds:uri="http://schemas.microsoft.com/sharepoint/v3/contenttype/forms"/>
+    <ds:schemaRef ds:uri="http://schemas.microsoft.com/office/2006/metadata/properties"/>
+    <ds:schemaRef ds:uri="http://schemas.microsoft.com/office/infopath/2007/PartnerControls"/>
+    <ds:schemaRef ds:uri="http://schemas.microsoft.com/sharepoint/v3"/>
+    <ds:schemaRef ds:uri="71af3243-3dd4-4a8d-8c0d-dd76da1f02a5"/>
+    <ds:schemaRef ds:uri="230e9df3-be65-4c73-a93b-d1236ebd677e"/>
   </ds:schemaRefs>
 </ds:datastoreItem>
 </file>

</xml_diff>

<commit_message>
Update with software engineer at heart
</commit_message>
<xml_diff>
--- a/mani-resume.docx
+++ b/mani-resume.docx
@@ -341,7 +341,7 @@
           <w:sz w:val="18"/>
           <w:szCs w:val="18"/>
         </w:rPr>
-        <w:t xml:space="preserve">With over 15 years of experience in software engineering and a specialized focus in technical product management for the past six years, I've led key initiatives that have driven operational efficiency and business growth. My expertise </w:t>
+        <w:t xml:space="preserve">A software engineer at heart, I bring over 15 years of experience, including six years specializing in technical product management. I've led transformative initiatives in cloud computing, </w:t>
       </w:r>
       <w:r>
         <w:rPr>
@@ -349,7 +349,7 @@
           <w:sz w:val="18"/>
           <w:szCs w:val="18"/>
         </w:rPr>
-        <w:t>spans</w:t>
+        <w:t xml:space="preserve">AI, digital transformation, </w:t>
       </w:r>
       <w:r>
         <w:rPr>
@@ -357,7 +357,7 @@
           <w:sz w:val="18"/>
           <w:szCs w:val="18"/>
         </w:rPr>
-        <w:t xml:space="preserve"> cutting-edge technologies like AI, cloud computing, and data analytics. I've consistently made high-impact, strategic decisions that have positively transformed the businesses I've engaged with. My leadership style is deeply collaborative; I excel in building and guiding high-performing teams, fostering an environment that encourages innovation and excellence. I'm seeking a challenging role where I can leverage my diverse skill set to drive technological innovation and business success.</w:t>
+        <w:t>and data analytics, consistently making strategic decisions that drive efficiency and growth. Known for my collaborative leadership, I excel at building and guiding high-performing teams. Always ready to be hands-on when needed, I'm seeking a challenging role to leverage my diverse skills in driving technological innovation and business success.</w:t>
       </w:r>
     </w:p>
     <w:p>
@@ -893,7 +893,25 @@
           <w:sz w:val="18"/>
           <w:szCs w:val="20"/>
         </w:rPr>
-        <w:t xml:space="preserve">ontributed to CloudFix specs, resulting in annual internal savings of </w:t>
+        <w:t xml:space="preserve">ontributed to </w:t>
+      </w:r>
+      <w:proofErr w:type="spellStart"/>
+      <w:r>
+        <w:rPr>
+          <w:rFonts w:ascii="Calibri" w:hAnsi="Calibri" w:cs="Calibri"/>
+          <w:sz w:val="18"/>
+          <w:szCs w:val="20"/>
+        </w:rPr>
+        <w:t>CloudFix</w:t>
+      </w:r>
+      <w:proofErr w:type="spellEnd"/>
+      <w:r>
+        <w:rPr>
+          <w:rFonts w:ascii="Calibri" w:hAnsi="Calibri" w:cs="Calibri"/>
+          <w:sz w:val="18"/>
+          <w:szCs w:val="20"/>
+        </w:rPr>
+        <w:t xml:space="preserve"> specs, resulting in annual internal savings of </w:t>
       </w:r>
       <w:r>
         <w:rPr>
@@ -1705,16 +1723,9 @@
           <w:sz w:val="18"/>
           <w:szCs w:val="18"/>
         </w:rPr>
-        <w:t xml:space="preserve"> (API Gateway, AppSync, Lambda, EventBridge, Step Functions) | </w:t>
+        <w:t xml:space="preserve"> (API Gateway, AppSync, Lambda, </w:t>
       </w:r>
-      <w:r>
-        <w:rPr>
-          <w:rFonts w:ascii="Calibri" w:hAnsi="Calibri" w:cs="Calibri"/>
-          <w:sz w:val="18"/>
-          <w:szCs w:val="18"/>
-        </w:rPr>
-        <w:t>Cloud Technologies</w:t>
-      </w:r>
+      <w:proofErr w:type="spellStart"/>
       <w:r>
         <w:rPr>
           <w:rFonts w:ascii="Calibri" w:hAnsi="Calibri" w:cs="Calibri"/>
@@ -1723,16 +1734,9 @@
           <w:sz w:val="18"/>
           <w:szCs w:val="18"/>
         </w:rPr>
-        <w:t xml:space="preserve"> (AWS, GCP) | </w:t>
+        <w:t>EventBridge</w:t>
       </w:r>
-      <w:r>
-        <w:rPr>
-          <w:rFonts w:ascii="Calibri" w:hAnsi="Calibri" w:cs="Calibri"/>
-          <w:sz w:val="18"/>
-          <w:szCs w:val="18"/>
-        </w:rPr>
-        <w:t>Release Management</w:t>
-      </w:r>
+      <w:proofErr w:type="spellEnd"/>
       <w:r>
         <w:rPr>
           <w:rFonts w:ascii="Calibri" w:hAnsi="Calibri" w:cs="Calibri"/>
@@ -1741,7 +1745,7 @@
           <w:sz w:val="18"/>
           <w:szCs w:val="18"/>
         </w:rPr>
-        <w:t xml:space="preserve"> (Gradle, Maven, Jenkins) | </w:t>
+        <w:t xml:space="preserve">, Step Functions) | </w:t>
       </w:r>
       <w:r>
         <w:rPr>
@@ -1749,7 +1753,7 @@
           <w:sz w:val="18"/>
           <w:szCs w:val="18"/>
         </w:rPr>
-        <w:t>Programming Languages</w:t>
+        <w:t>Cloud Technologies</w:t>
       </w:r>
       <w:r>
         <w:rPr>
@@ -1759,7 +1763,7 @@
           <w:sz w:val="18"/>
           <w:szCs w:val="18"/>
         </w:rPr>
-        <w:t xml:space="preserve"> (Java, Groovy, Javascript, Python) | </w:t>
+        <w:t xml:space="preserve"> (AWS, GCP) | </w:t>
       </w:r>
       <w:r>
         <w:rPr>
@@ -1767,7 +1771,7 @@
           <w:sz w:val="18"/>
           <w:szCs w:val="18"/>
         </w:rPr>
-        <w:t>Testing</w:t>
+        <w:t>Release Management</w:t>
       </w:r>
       <w:r>
         <w:rPr>
@@ -1777,7 +1781,7 @@
           <w:sz w:val="18"/>
           <w:szCs w:val="18"/>
         </w:rPr>
-        <w:t xml:space="preserve"> (UAT, Alpha, Beta, A/B Testing) | </w:t>
+        <w:t xml:space="preserve"> (Gradle, Maven, Jenkins) | </w:t>
       </w:r>
       <w:r>
         <w:rPr>
@@ -1785,15 +1789,7 @@
           <w:sz w:val="18"/>
           <w:szCs w:val="18"/>
         </w:rPr>
-        <w:t>Data</w:t>
-      </w:r>
-      <w:r>
-        <w:rPr>
-          <w:rFonts w:ascii="Calibri" w:hAnsi="Calibri" w:cs="Calibri"/>
-          <w:sz w:val="18"/>
-          <w:szCs w:val="18"/>
-        </w:rPr>
-        <w:t>bases</w:t>
+        <w:t>Programming Languages</w:t>
       </w:r>
       <w:r>
         <w:rPr>
@@ -1803,16 +1799,9 @@
           <w:sz w:val="18"/>
           <w:szCs w:val="18"/>
         </w:rPr>
-        <w:t xml:space="preserve"> (MySQL, PostgreSQL, MongoDB, DynamoDB, Neptune, Redis, Athena) | </w:t>
+        <w:t xml:space="preserve"> (Java, Groovy, </w:t>
       </w:r>
-      <w:r>
-        <w:rPr>
-          <w:rFonts w:ascii="Calibri" w:hAnsi="Calibri" w:cs="Calibri"/>
-          <w:sz w:val="18"/>
-          <w:szCs w:val="18"/>
-        </w:rPr>
-        <w:t>Containers</w:t>
-      </w:r>
+      <w:proofErr w:type="spellStart"/>
       <w:r>
         <w:rPr>
           <w:rFonts w:ascii="Calibri" w:hAnsi="Calibri" w:cs="Calibri"/>
@@ -1821,16 +1810,9 @@
           <w:sz w:val="18"/>
           <w:szCs w:val="18"/>
         </w:rPr>
-        <w:t xml:space="preserve"> (Docker, K8s) | </w:t>
+        <w:t>Javascript</w:t>
       </w:r>
-      <w:r>
-        <w:rPr>
-          <w:rFonts w:ascii="Calibri" w:hAnsi="Calibri" w:cs="Calibri"/>
-          <w:sz w:val="18"/>
-          <w:szCs w:val="18"/>
-        </w:rPr>
-        <w:t>API</w:t>
-      </w:r>
+      <w:proofErr w:type="spellEnd"/>
       <w:r>
         <w:rPr>
           <w:rFonts w:ascii="Calibri" w:hAnsi="Calibri" w:cs="Calibri"/>
@@ -1839,7 +1821,7 @@
           <w:sz w:val="18"/>
           <w:szCs w:val="18"/>
         </w:rPr>
-        <w:t xml:space="preserve"> (REST, GraphQL) | </w:t>
+        <w:t xml:space="preserve">, Python) | </w:t>
       </w:r>
       <w:r>
         <w:rPr>
@@ -1847,7 +1829,7 @@
           <w:sz w:val="18"/>
           <w:szCs w:val="18"/>
         </w:rPr>
-        <w:t>VCS</w:t>
+        <w:t>Testing</w:t>
       </w:r>
       <w:r>
         <w:rPr>
@@ -1857,7 +1839,7 @@
           <w:sz w:val="18"/>
           <w:szCs w:val="18"/>
         </w:rPr>
-        <w:t xml:space="preserve"> (Git, SVN, CVS) | </w:t>
+        <w:t xml:space="preserve"> (UAT, Alpha, Beta, A/B Testing) | </w:t>
       </w:r>
       <w:r>
         <w:rPr>
@@ -1865,7 +1847,15 @@
           <w:sz w:val="18"/>
           <w:szCs w:val="18"/>
         </w:rPr>
-        <w:t>Prototyping</w:t>
+        <w:t>Data</w:t>
+      </w:r>
+      <w:r>
+        <w:rPr>
+          <w:rFonts w:ascii="Calibri" w:hAnsi="Calibri" w:cs="Calibri"/>
+          <w:sz w:val="18"/>
+          <w:szCs w:val="18"/>
+        </w:rPr>
+        <w:t>bases</w:t>
       </w:r>
       <w:r>
         <w:rPr>
@@ -1875,7 +1865,7 @@
           <w:sz w:val="18"/>
           <w:szCs w:val="18"/>
         </w:rPr>
-        <w:t xml:space="preserve"> (Figma, Balsamiq) | </w:t>
+        <w:t xml:space="preserve"> (MySQL, PostgreSQL, MongoDB, DynamoDB, Neptune, Redis, Athena) | </w:t>
       </w:r>
       <w:r>
         <w:rPr>
@@ -1883,7 +1873,7 @@
           <w:sz w:val="18"/>
           <w:szCs w:val="18"/>
         </w:rPr>
-        <w:t xml:space="preserve">Messaging </w:t>
+        <w:t>Containers</w:t>
       </w:r>
       <w:r>
         <w:rPr>
@@ -1893,7 +1883,7 @@
           <w:sz w:val="18"/>
           <w:szCs w:val="18"/>
         </w:rPr>
-        <w:t xml:space="preserve">(SNS, Kinesis, Kafka) | </w:t>
+        <w:t xml:space="preserve"> (Docker, K8s) | </w:t>
       </w:r>
       <w:r>
         <w:rPr>
@@ -1901,7 +1891,7 @@
           <w:sz w:val="18"/>
           <w:szCs w:val="18"/>
         </w:rPr>
-        <w:t>Diagramming</w:t>
+        <w:t>API</w:t>
       </w:r>
       <w:r>
         <w:rPr>
@@ -1911,16 +1901,9 @@
           <w:sz w:val="18"/>
           <w:szCs w:val="18"/>
         </w:rPr>
-        <w:t xml:space="preserve"> (Lucidchart, Draw.io) | </w:t>
+        <w:t xml:space="preserve"> (REST, </w:t>
       </w:r>
-      <w:r>
-        <w:rPr>
-          <w:rFonts w:ascii="Calibri" w:hAnsi="Calibri" w:cs="Calibri"/>
-          <w:sz w:val="18"/>
-          <w:szCs w:val="18"/>
-        </w:rPr>
-        <w:t>Data Visualization</w:t>
-      </w:r>
+      <w:proofErr w:type="spellStart"/>
       <w:r>
         <w:rPr>
           <w:rFonts w:ascii="Calibri" w:hAnsi="Calibri" w:cs="Calibri"/>
@@ -1929,7 +1912,152 @@
           <w:sz w:val="18"/>
           <w:szCs w:val="18"/>
         </w:rPr>
-        <w:t xml:space="preserve"> (Quicksight, Grafana)</w:t>
+        <w:t>GraphQL</w:t>
+      </w:r>
+      <w:proofErr w:type="spellEnd"/>
+      <w:r>
+        <w:rPr>
+          <w:rFonts w:ascii="Calibri" w:hAnsi="Calibri" w:cs="Calibri"/>
+          <w:b w:val="0"/>
+          <w:bCs/>
+          <w:sz w:val="18"/>
+          <w:szCs w:val="18"/>
+        </w:rPr>
+        <w:t xml:space="preserve">) | </w:t>
+      </w:r>
+      <w:r>
+        <w:rPr>
+          <w:rFonts w:ascii="Calibri" w:hAnsi="Calibri" w:cs="Calibri"/>
+          <w:sz w:val="18"/>
+          <w:szCs w:val="18"/>
+        </w:rPr>
+        <w:t>VCS</w:t>
+      </w:r>
+      <w:r>
+        <w:rPr>
+          <w:rFonts w:ascii="Calibri" w:hAnsi="Calibri" w:cs="Calibri"/>
+          <w:b w:val="0"/>
+          <w:bCs/>
+          <w:sz w:val="18"/>
+          <w:szCs w:val="18"/>
+        </w:rPr>
+        <w:t xml:space="preserve"> (Git, SVN, CVS) | </w:t>
+      </w:r>
+      <w:r>
+        <w:rPr>
+          <w:rFonts w:ascii="Calibri" w:hAnsi="Calibri" w:cs="Calibri"/>
+          <w:sz w:val="18"/>
+          <w:szCs w:val="18"/>
+        </w:rPr>
+        <w:t>Prototyping</w:t>
+      </w:r>
+      <w:r>
+        <w:rPr>
+          <w:rFonts w:ascii="Calibri" w:hAnsi="Calibri" w:cs="Calibri"/>
+          <w:b w:val="0"/>
+          <w:bCs/>
+          <w:sz w:val="18"/>
+          <w:szCs w:val="18"/>
+        </w:rPr>
+        <w:t xml:space="preserve"> (Figma, Balsamiq) | </w:t>
+      </w:r>
+      <w:r>
+        <w:rPr>
+          <w:rFonts w:ascii="Calibri" w:hAnsi="Calibri" w:cs="Calibri"/>
+          <w:sz w:val="18"/>
+          <w:szCs w:val="18"/>
+        </w:rPr>
+        <w:t xml:space="preserve">Messaging </w:t>
+      </w:r>
+      <w:r>
+        <w:rPr>
+          <w:rFonts w:ascii="Calibri" w:hAnsi="Calibri" w:cs="Calibri"/>
+          <w:b w:val="0"/>
+          <w:bCs/>
+          <w:sz w:val="18"/>
+          <w:szCs w:val="18"/>
+        </w:rPr>
+        <w:t xml:space="preserve">(SNS, Kinesis, Kafka) | </w:t>
+      </w:r>
+      <w:r>
+        <w:rPr>
+          <w:rFonts w:ascii="Calibri" w:hAnsi="Calibri" w:cs="Calibri"/>
+          <w:sz w:val="18"/>
+          <w:szCs w:val="18"/>
+        </w:rPr>
+        <w:t>Diagramming</w:t>
+      </w:r>
+      <w:r>
+        <w:rPr>
+          <w:rFonts w:ascii="Calibri" w:hAnsi="Calibri" w:cs="Calibri"/>
+          <w:b w:val="0"/>
+          <w:bCs/>
+          <w:sz w:val="18"/>
+          <w:szCs w:val="18"/>
+        </w:rPr>
+        <w:t xml:space="preserve"> (</w:t>
+      </w:r>
+      <w:proofErr w:type="spellStart"/>
+      <w:r>
+        <w:rPr>
+          <w:rFonts w:ascii="Calibri" w:hAnsi="Calibri" w:cs="Calibri"/>
+          <w:b w:val="0"/>
+          <w:bCs/>
+          <w:sz w:val="18"/>
+          <w:szCs w:val="18"/>
+        </w:rPr>
+        <w:t>Lucidchart</w:t>
+      </w:r>
+      <w:proofErr w:type="spellEnd"/>
+      <w:r>
+        <w:rPr>
+          <w:rFonts w:ascii="Calibri" w:hAnsi="Calibri" w:cs="Calibri"/>
+          <w:b w:val="0"/>
+          <w:bCs/>
+          <w:sz w:val="18"/>
+          <w:szCs w:val="18"/>
+        </w:rPr>
+        <w:t xml:space="preserve">, Draw.io) | </w:t>
+      </w:r>
+      <w:r>
+        <w:rPr>
+          <w:rFonts w:ascii="Calibri" w:hAnsi="Calibri" w:cs="Calibri"/>
+          <w:sz w:val="18"/>
+          <w:szCs w:val="18"/>
+        </w:rPr>
+        <w:t>Data Visualization</w:t>
+      </w:r>
+      <w:r>
+        <w:rPr>
+          <w:rFonts w:ascii="Calibri" w:hAnsi="Calibri" w:cs="Calibri"/>
+          <w:b w:val="0"/>
+          <w:bCs/>
+          <w:sz w:val="18"/>
+          <w:szCs w:val="18"/>
+        </w:rPr>
+        <w:t xml:space="preserve"> (</w:t>
+      </w:r>
+      <w:proofErr w:type="spellStart"/>
+      <w:r>
+        <w:rPr>
+          <w:rFonts w:ascii="Calibri" w:hAnsi="Calibri" w:cs="Calibri"/>
+          <w:b w:val="0"/>
+          <w:bCs/>
+          <w:sz w:val="18"/>
+          <w:szCs w:val="18"/>
+        </w:rPr>
+        <w:t>Quicksight</w:t>
+      </w:r>
+      <w:proofErr w:type="spellEnd"/>
+      <w:r>
+        <w:rPr>
+          <w:rFonts w:ascii="Calibri" w:hAnsi="Calibri" w:cs="Calibri"/>
+          <w:b w:val="0"/>
+          <w:bCs/>
+          <w:sz w:val="18"/>
+          <w:szCs w:val="18"/>
+        </w:rPr>
+        <w:t>, Grafana)</w:t>
       </w:r>
     </w:p>
     <w:p>
@@ -2062,6 +2190,7 @@
         </w:rPr>
       </w:pPr>
       <w:hyperlink r:id="rId16" w:history="1">
+        <w:proofErr w:type="spellStart"/>
         <w:r>
           <w:rPr>
             <w:rStyle w:val="Hyperlink"/>
@@ -2071,7 +2200,43 @@
             <w:sz w:val="18"/>
             <w:szCs w:val="18"/>
           </w:rPr>
-          <w:t>freeCodeCamp – Javascript Algorithms and Data Structures</w:t>
+          <w:t>freeCodeCamp</w:t>
+        </w:r>
+        <w:proofErr w:type="spellEnd"/>
+        <w:r>
+          <w:rPr>
+            <w:rStyle w:val="Hyperlink"/>
+            <w:rFonts w:ascii="Calibri" w:eastAsiaTheme="majorEastAsia" w:hAnsi="Calibri" w:cs="Calibri"/>
+            <w:bCs/>
+            <w:spacing w:val="-10"/>
+            <w:sz w:val="18"/>
+            <w:szCs w:val="18"/>
+          </w:rPr>
+          <w:t xml:space="preserve"> – </w:t>
+        </w:r>
+        <w:proofErr w:type="spellStart"/>
+        <w:r>
+          <w:rPr>
+            <w:rStyle w:val="Hyperlink"/>
+            <w:rFonts w:ascii="Calibri" w:eastAsiaTheme="majorEastAsia" w:hAnsi="Calibri" w:cs="Calibri"/>
+            <w:bCs/>
+            <w:spacing w:val="-10"/>
+            <w:sz w:val="18"/>
+            <w:szCs w:val="18"/>
+          </w:rPr>
+          <w:t>Javascript</w:t>
+        </w:r>
+        <w:proofErr w:type="spellEnd"/>
+        <w:r>
+          <w:rPr>
+            <w:rStyle w:val="Hyperlink"/>
+            <w:rFonts w:ascii="Calibri" w:eastAsiaTheme="majorEastAsia" w:hAnsi="Calibri" w:cs="Calibri"/>
+            <w:bCs/>
+            <w:spacing w:val="-10"/>
+            <w:sz w:val="18"/>
+            <w:szCs w:val="18"/>
+          </w:rPr>
+          <w:t xml:space="preserve"> Algorithms and Data Structures</w:t>
         </w:r>
       </w:hyperlink>
       <w:r>
@@ -2375,7 +2540,25 @@
           <w:sz w:val="18"/>
           <w:szCs w:val="20"/>
         </w:rPr>
-        <w:t>Executed initiatives that resulted in over $15M in cost savings, ultimately leading to a new cost optimization product called CloudFix that saved $100M.</w:t>
+        <w:t xml:space="preserve">Executed initiatives that resulted in over $15M in cost savings, ultimately leading to a new cost optimization product called </w:t>
+      </w:r>
+      <w:proofErr w:type="spellStart"/>
+      <w:r>
+        <w:rPr>
+          <w:rFonts w:ascii="Calibri" w:hAnsi="Calibri" w:cs="Calibri"/>
+          <w:sz w:val="18"/>
+          <w:szCs w:val="20"/>
+        </w:rPr>
+        <w:t>CloudFix</w:t>
+      </w:r>
+      <w:proofErr w:type="spellEnd"/>
+      <w:r>
+        <w:rPr>
+          <w:rFonts w:ascii="Calibri" w:hAnsi="Calibri" w:cs="Calibri"/>
+          <w:sz w:val="18"/>
+          <w:szCs w:val="20"/>
+        </w:rPr>
+        <w:t xml:space="preserve"> that saved $100M.</w:t>
       </w:r>
     </w:p>
     <w:p>
@@ -2646,12 +2829,21 @@
           <w:szCs w:val="24"/>
         </w:rPr>
       </w:pPr>
+      <w:proofErr w:type="spellStart"/>
       <w:r>
         <w:rPr>
           <w:rFonts w:ascii="Calibri" w:hAnsi="Calibri" w:cs="Calibri"/>
           <w:highlight w:val="lightGray"/>
         </w:rPr>
-        <w:t>Tissow Technology Ventures, LLP.</w:t>
+        <w:t>Tissow</w:t>
+      </w:r>
+      <w:proofErr w:type="spellEnd"/>
+      <w:r>
+        <w:rPr>
+          <w:rFonts w:ascii="Calibri" w:hAnsi="Calibri" w:cs="Calibri"/>
+          <w:highlight w:val="lightGray"/>
+        </w:rPr>
+        <w:t xml:space="preserve"> Technology Ventures, LLP.</w:t>
       </w:r>
       <w:r>
         <w:rPr>
@@ -2783,7 +2975,25 @@
           <w:sz w:val="18"/>
           <w:szCs w:val="20"/>
         </w:rPr>
-        <w:t>Directed the end-to-end architecture design, software development, implementation, and maintenance of Humingo, an e-commerce product aggregation and discovery platform.</w:t>
+        <w:t xml:space="preserve">Directed the end-to-end architecture design, software development, implementation, and maintenance of </w:t>
+      </w:r>
+      <w:proofErr w:type="spellStart"/>
+      <w:r>
+        <w:rPr>
+          <w:rFonts w:ascii="Calibri" w:hAnsi="Calibri" w:cs="Calibri"/>
+          <w:sz w:val="18"/>
+          <w:szCs w:val="20"/>
+        </w:rPr>
+        <w:t>Humingo</w:t>
+      </w:r>
+      <w:proofErr w:type="spellEnd"/>
+      <w:r>
+        <w:rPr>
+          <w:rFonts w:ascii="Calibri" w:hAnsi="Calibri" w:cs="Calibri"/>
+          <w:sz w:val="18"/>
+          <w:szCs w:val="20"/>
+        </w:rPr>
+        <w:t>, an e-commerce product aggregation and discovery platform.</w:t>
       </w:r>
     </w:p>
     <w:p>
@@ -2806,7 +3016,25 @@
           <w:sz w:val="18"/>
           <w:szCs w:val="20"/>
         </w:rPr>
-        <w:t>Successfully revamped Ticketgoose, a bus operator management and ticketing platform, by adopting modern technologies and simplifying the architecture in a 3-month span.</w:t>
+        <w:t xml:space="preserve">Successfully revamped </w:t>
+      </w:r>
+      <w:proofErr w:type="spellStart"/>
+      <w:r>
+        <w:rPr>
+          <w:rFonts w:ascii="Calibri" w:hAnsi="Calibri" w:cs="Calibri"/>
+          <w:sz w:val="18"/>
+          <w:szCs w:val="20"/>
+        </w:rPr>
+        <w:t>Ticketgoose</w:t>
+      </w:r>
+      <w:proofErr w:type="spellEnd"/>
+      <w:r>
+        <w:rPr>
+          <w:rFonts w:ascii="Calibri" w:hAnsi="Calibri" w:cs="Calibri"/>
+          <w:sz w:val="18"/>
+          <w:szCs w:val="20"/>
+        </w:rPr>
+        <w:t>, a bus operator management and ticketing platform, by adopting modern technologies and simplifying the architecture in a 3-month span.</w:t>
       </w:r>
     </w:p>
     <w:p>
@@ -2984,7 +3212,25 @@
           <w:sz w:val="18"/>
           <w:szCs w:val="20"/>
         </w:rPr>
-        <w:t>Steered the architecture, software development, and deployment of Kachyng, a PCI-compliant mobile payments platform featuring single-click checkout and ad placements.</w:t>
+        <w:t xml:space="preserve">Steered the architecture, software development, and deployment of </w:t>
+      </w:r>
+      <w:proofErr w:type="spellStart"/>
+      <w:r>
+        <w:rPr>
+          <w:rFonts w:ascii="Calibri" w:hAnsi="Calibri" w:cs="Calibri"/>
+          <w:sz w:val="18"/>
+          <w:szCs w:val="20"/>
+        </w:rPr>
+        <w:t>Kachyng</w:t>
+      </w:r>
+      <w:proofErr w:type="spellEnd"/>
+      <w:r>
+        <w:rPr>
+          <w:rFonts w:ascii="Calibri" w:hAnsi="Calibri" w:cs="Calibri"/>
+          <w:sz w:val="18"/>
+          <w:szCs w:val="20"/>
+        </w:rPr>
+        <w:t>, a PCI-compliant mobile payments platform featuring single-click checkout and ad placements.</w:t>
       </w:r>
     </w:p>
     <w:p>
@@ -3202,6 +3448,7 @@
           <w:szCs w:val="24"/>
         </w:rPr>
       </w:pPr>
+      <w:proofErr w:type="spellStart"/>
       <w:r>
         <w:rPr>
           <w:rFonts w:ascii="Calibri" w:hAnsi="Calibri" w:cs="Calibri"/>
@@ -3209,6 +3456,7 @@
         </w:rPr>
         <w:t>YuMe</w:t>
       </w:r>
+      <w:proofErr w:type="spellEnd"/>
       <w:r>
         <w:rPr>
           <w:rFonts w:ascii="Calibri" w:hAnsi="Calibri" w:cs="Calibri"/>
@@ -3625,13 +3873,23 @@
           <w:szCs w:val="24"/>
         </w:rPr>
       </w:pPr>
+      <w:proofErr w:type="spellStart"/>
       <w:r>
         <w:rPr>
           <w:rFonts w:ascii="Calibri" w:hAnsi="Calibri" w:cs="Calibri"/>
           <w:sz w:val="18"/>
           <w:szCs w:val="24"/>
         </w:rPr>
-        <w:t>B.Sc Computer Science</w:t>
+        <w:t>B.Sc</w:t>
+      </w:r>
+      <w:proofErr w:type="spellEnd"/>
+      <w:r>
+        <w:rPr>
+          <w:rFonts w:ascii="Calibri" w:hAnsi="Calibri" w:cs="Calibri"/>
+          <w:sz w:val="18"/>
+          <w:szCs w:val="24"/>
+        </w:rPr>
+        <w:t xml:space="preserve"> Computer Science</w:t>
       </w:r>
       <w:r>
         <w:rPr>
@@ -31799,6 +32057,7 @@
     <w:rsid w:val="005B5F65"/>
     <w:rsid w:val="005C7CFF"/>
     <w:rsid w:val="005E3BB6"/>
+    <w:rsid w:val="005F2C91"/>
     <w:rsid w:val="007B17CD"/>
     <w:rsid w:val="007B25EE"/>
     <w:rsid w:val="0088273D"/>
@@ -32569,12 +32828,23 @@
 </file>
 
 <file path=customXml/item1.xml><?xml version="1.0" encoding="utf-8"?>
-<?mso-contentType ?>
-<FormTemplates xmlns="http://schemas.microsoft.com/sharepoint/v3/contenttype/forms">
-  <Display>DocumentLibraryForm</Display>
-  <Edit>DocumentLibraryForm</Edit>
-  <New>DocumentLibraryForm</New>
-</FormTemplates>
+<p:properties xmlns:p="http://schemas.microsoft.com/office/2006/metadata/properties" xmlns:xsi="http://www.w3.org/2001/XMLSchema-instance" xmlns:pc="http://schemas.microsoft.com/office/infopath/2007/PartnerControls">
+  <documentManagement>
+    <_ip_UnifiedCompliancePolicyUIAction xmlns="http://schemas.microsoft.com/sharepoint/v3" xsi:nil="true"/>
+    <Image xmlns="71af3243-3dd4-4a8d-8c0d-dd76da1f02a5">
+      <Url xsi:nil="true"/>
+      <Description xsi:nil="true"/>
+    </Image>
+    <Status xmlns="71af3243-3dd4-4a8d-8c0d-dd76da1f02a5">Not started</Status>
+    <Background xmlns="71af3243-3dd4-4a8d-8c0d-dd76da1f02a5">false</Background>
+    <_ip_UnifiedCompliancePolicyProperties xmlns="http://schemas.microsoft.com/sharepoint/v3" xsi:nil="true"/>
+    <ImageTagsTaxHTField xmlns="71af3243-3dd4-4a8d-8c0d-dd76da1f02a5">
+      <Terms xmlns="http://schemas.microsoft.com/office/infopath/2007/PartnerControls"/>
+    </ImageTagsTaxHTField>
+    <TaxCatchAll xmlns="230e9df3-be65-4c73-a93b-d1236ebd677e" xsi:nil="true"/>
+    <MediaServiceKeyPoints xmlns="71af3243-3dd4-4a8d-8c0d-dd76da1f02a5" xsi:nil="true"/>
+  </documentManagement>
+</p:properties>
 </file>
 
 <file path=customXml/item2.xml><?xml version="1.0" encoding="utf-8"?>
@@ -32878,29 +33148,22 @@
 </file>
 
 <file path=customXml/item3.xml><?xml version="1.0" encoding="utf-8"?>
-<p:properties xmlns:p="http://schemas.microsoft.com/office/2006/metadata/properties" xmlns:xsi="http://www.w3.org/2001/XMLSchema-instance" xmlns:pc="http://schemas.microsoft.com/office/infopath/2007/PartnerControls">
-  <documentManagement>
-    <_ip_UnifiedCompliancePolicyUIAction xmlns="http://schemas.microsoft.com/sharepoint/v3" xsi:nil="true"/>
-    <Image xmlns="71af3243-3dd4-4a8d-8c0d-dd76da1f02a5">
-      <Url xsi:nil="true"/>
-      <Description xsi:nil="true"/>
-    </Image>
-    <Status xmlns="71af3243-3dd4-4a8d-8c0d-dd76da1f02a5">Not started</Status>
-    <Background xmlns="71af3243-3dd4-4a8d-8c0d-dd76da1f02a5">false</Background>
-    <_ip_UnifiedCompliancePolicyProperties xmlns="http://schemas.microsoft.com/sharepoint/v3" xsi:nil="true"/>
-    <ImageTagsTaxHTField xmlns="71af3243-3dd4-4a8d-8c0d-dd76da1f02a5">
-      <Terms xmlns="http://schemas.microsoft.com/office/infopath/2007/PartnerControls"/>
-    </ImageTagsTaxHTField>
-    <TaxCatchAll xmlns="230e9df3-be65-4c73-a93b-d1236ebd677e" xsi:nil="true"/>
-    <MediaServiceKeyPoints xmlns="71af3243-3dd4-4a8d-8c0d-dd76da1f02a5" xsi:nil="true"/>
-  </documentManagement>
-</p:properties>
+<?mso-contentType ?>
+<FormTemplates xmlns="http://schemas.microsoft.com/sharepoint/v3/contenttype/forms">
+  <Display>DocumentLibraryForm</Display>
+  <Edit>DocumentLibraryForm</Edit>
+  <New>DocumentLibraryForm</New>
+</FormTemplates>
 </file>
 
 <file path=customXml/itemProps1.xml><?xml version="1.0" encoding="utf-8"?>
-<ds:datastoreItem xmlns:ds="http://schemas.openxmlformats.org/officeDocument/2006/customXml" ds:itemID="{D3D0AF68-AC2E-4F8B-9602-D8083AE7A50C}">
+<ds:datastoreItem xmlns:ds="http://schemas.openxmlformats.org/officeDocument/2006/customXml" ds:itemID="{80D0490C-BDB1-4A9A-A49C-25CBFE2C5597}">
   <ds:schemaRefs>
-    <ds:schemaRef ds:uri="http://schemas.microsoft.com/sharepoint/v3/contenttype/forms"/>
+    <ds:schemaRef ds:uri="http://schemas.microsoft.com/office/2006/metadata/properties"/>
+    <ds:schemaRef ds:uri="http://schemas.microsoft.com/office/infopath/2007/PartnerControls"/>
+    <ds:schemaRef ds:uri="http://schemas.microsoft.com/sharepoint/v3"/>
+    <ds:schemaRef ds:uri="71af3243-3dd4-4a8d-8c0d-dd76da1f02a5"/>
+    <ds:schemaRef ds:uri="230e9df3-be65-4c73-a93b-d1236ebd677e"/>
   </ds:schemaRefs>
 </ds:datastoreItem>
 </file>
@@ -32927,13 +33190,9 @@
 </file>
 
 <file path=customXml/itemProps3.xml><?xml version="1.0" encoding="utf-8"?>
-<ds:datastoreItem xmlns:ds="http://schemas.openxmlformats.org/officeDocument/2006/customXml" ds:itemID="{80D0490C-BDB1-4A9A-A49C-25CBFE2C5597}">
+<ds:datastoreItem xmlns:ds="http://schemas.openxmlformats.org/officeDocument/2006/customXml" ds:itemID="{D3D0AF68-AC2E-4F8B-9602-D8083AE7A50C}">
   <ds:schemaRefs>
-    <ds:schemaRef ds:uri="http://schemas.microsoft.com/office/2006/metadata/properties"/>
-    <ds:schemaRef ds:uri="http://schemas.microsoft.com/office/infopath/2007/PartnerControls"/>
-    <ds:schemaRef ds:uri="http://schemas.microsoft.com/sharepoint/v3"/>
-    <ds:schemaRef ds:uri="71af3243-3dd4-4a8d-8c0d-dd76da1f02a5"/>
-    <ds:schemaRef ds:uri="230e9df3-be65-4c73-a93b-d1236ebd677e"/>
+    <ds:schemaRef ds:uri="http://schemas.microsoft.com/sharepoint/v3/contenttype/forms"/>
   </ds:schemaRefs>
 </ds:datastoreItem>
 </file>

</xml_diff>